<commit_message>
Practica 1 con cosas del libro
</commit_message>
<xml_diff>
--- a/Redes/Practica 1 redes.docx
+++ b/Redes/Practica 1 redes.docx
@@ -4,10 +4,387 @@
   <w:body>
     <w:p>
       <w:pPr>
+        <w:pStyle w:val="Title"/>
+        <w:rPr>
+          <w:rFonts w:ascii="Lobster" w:cs="Lobster" w:eastAsia="Lobster" w:hAnsi="Lobster"/>
+        </w:rPr>
+      </w:pPr>
+      <w:bookmarkStart w:colFirst="0" w:colLast="0" w:name="_eb61m0sgjlh5" w:id="0"/>
+      <w:bookmarkEnd w:id="0"/>
+      <w:r>
+        <w:rPr>
+          <w:rFonts w:ascii="Lobster" w:cs="Lobster" w:eastAsia="Lobster" w:hAnsi="Lobster"/>
+          <w:rtl w:val="0"/>
+        </w:rPr>
+        <w:t xml:space="preserve">RyC práctica 1</w:t>
+      </w:r>
+    </w:p>
+    <w:p>
+      <w:pPr>
+        <w:numPr>
+          <w:ilvl w:val="0"/>
+          <w:numId w:val="11"/>
+        </w:numPr>
+        <w:ind w:left="720" w:hanging="360"/>
+        <w:rPr>
+          <w:rFonts w:ascii="Sen" w:cs="Sen" w:eastAsia="Sen" w:hAnsi="Sen"/>
+          <w:u w:val="none"/>
+        </w:rPr>
+      </w:pPr>
+      <w:r>
+        <w:rPr>
+          <w:rFonts w:ascii="Sen" w:cs="Sen" w:eastAsia="Sen" w:hAnsi="Sen"/>
+          <w:b w:val="1"/>
+          <w:rtl w:val="0"/>
+        </w:rPr>
+        <w:t xml:space="preserve">¿Qué es una red? ¿Cuál es el principal objetivo para construir una red?</w:t>
+      </w:r>
+    </w:p>
+    <w:p>
+      <w:pPr>
+        <w:numPr>
+          <w:ilvl w:val="0"/>
+          <w:numId w:val="9"/>
+        </w:numPr>
+        <w:ind w:left="1440" w:hanging="360"/>
+        <w:rPr>
+          <w:rFonts w:ascii="Sen" w:cs="Sen" w:eastAsia="Sen" w:hAnsi="Sen"/>
+          <w:u w:val="none"/>
+        </w:rPr>
+      </w:pPr>
+      <w:r>
+        <w:rPr>
+          <w:rFonts w:ascii="Sen" w:cs="Sen" w:eastAsia="Sen" w:hAnsi="Sen"/>
+          <w:rtl w:val="0"/>
+        </w:rPr>
+        <w:t xml:space="preserve">Una red es un conjunto de dispositivos interconectados.</w:t>
+      </w:r>
+    </w:p>
+    <w:p>
+      <w:pPr>
+        <w:numPr>
+          <w:ilvl w:val="0"/>
+          <w:numId w:val="9"/>
+        </w:numPr>
+        <w:ind w:left="1440" w:hanging="360"/>
+        <w:rPr>
+          <w:rFonts w:ascii="Sen" w:cs="Sen" w:eastAsia="Sen" w:hAnsi="Sen"/>
+          <w:u w:val="none"/>
+        </w:rPr>
+      </w:pPr>
+      <w:r>
+        <w:rPr>
+          <w:rFonts w:ascii="Sen" w:cs="Sen" w:eastAsia="Sen" w:hAnsi="Sen"/>
+          <w:rtl w:val="0"/>
+        </w:rPr>
+        <w:t xml:space="preserve">Incluye computadoras, servidores, impresoras, etc.</w:t>
+      </w:r>
+    </w:p>
+    <w:p>
+      <w:pPr>
+        <w:numPr>
+          <w:ilvl w:val="0"/>
+          <w:numId w:val="9"/>
+        </w:numPr>
+        <w:ind w:left="1440" w:hanging="360"/>
+        <w:rPr>
+          <w:rFonts w:ascii="Sen" w:cs="Sen" w:eastAsia="Sen" w:hAnsi="Sen"/>
+          <w:u w:val="none"/>
+        </w:rPr>
+      </w:pPr>
+      <w:r>
+        <w:rPr>
+          <w:rFonts w:ascii="Sen" w:cs="Sen" w:eastAsia="Sen" w:hAnsi="Sen"/>
+          <w:rtl w:val="0"/>
+        </w:rPr>
+        <w:t xml:space="preserve">Facilitar la comunicación y el intercambio de datos.</w:t>
+      </w:r>
+    </w:p>
+    <w:p>
+      <w:pPr>
+        <w:numPr>
+          <w:ilvl w:val="0"/>
+          <w:numId w:val="11"/>
+        </w:numPr>
+        <w:ind w:left="720" w:hanging="360"/>
+        <w:rPr>
+          <w:rFonts w:ascii="Sen" w:cs="Sen" w:eastAsia="Sen" w:hAnsi="Sen"/>
+          <w:u w:val="none"/>
+        </w:rPr>
+      </w:pPr>
+      <w:r>
+        <w:rPr>
+          <w:rFonts w:ascii="Sen" w:cs="Sen" w:eastAsia="Sen" w:hAnsi="Sen"/>
+          <w:b w:val="1"/>
+          <w:rtl w:val="0"/>
+        </w:rPr>
+        <w:t xml:space="preserve">¿Qué es Internet? Describa los principales componentes que permiten su funcionamiento.</w:t>
+      </w:r>
+    </w:p>
+    <w:p>
+      <w:pPr>
+        <w:ind w:left="720" w:firstLine="0"/>
+        <w:rPr>
+          <w:rFonts w:ascii="Sen" w:cs="Sen" w:eastAsia="Sen" w:hAnsi="Sen"/>
+        </w:rPr>
+      </w:pPr>
+      <w:r>
+        <w:rPr>
+          <w:rFonts w:ascii="Sen" w:cs="Sen" w:eastAsia="Sen" w:hAnsi="Sen"/>
+          <w:rtl w:val="0"/>
+        </w:rPr>
+        <w:t xml:space="preserve">Red global que interconecta millones de dispositivos informáticos en todo el </w:t>
+      </w:r>
+      <w:r>
+        <w:rPr>
+          <w:rFonts w:ascii="Sen" w:cs="Sen" w:eastAsia="Sen" w:hAnsi="Sen"/>
+          <w:rtl w:val="0"/>
+        </w:rPr>
+        <w:t xml:space="preserve">mundo</w:t>
+      </w:r>
+      <w:r>
+        <w:rPr>
+          <w:rFonts w:ascii="Sen" w:cs="Sen" w:eastAsia="Sen" w:hAnsi="Sen"/>
+          <w:rtl w:val="0"/>
+        </w:rPr>
+        <w:t xml:space="preserve">.</w:t>
+      </w:r>
+      <w:r>
+        <w:rPr>
+          <w:rFonts w:ascii="Sen" w:cs="Sen" w:eastAsia="Sen" w:hAnsi="Sen"/>
+          <w:b w:val="1"/>
+          <w:rtl w:val="0"/>
+        </w:rPr>
+        <w:br w:type="textWrapping"/>
+      </w:r>
+      <w:r>
+        <w:rPr>
+          <w:rFonts w:ascii="Sen" w:cs="Sen" w:eastAsia="Sen" w:hAnsi="Sen"/>
+          <w:rtl w:val="0"/>
+        </w:rPr>
+        <w:t xml:space="preserve">Componentes:</w:t>
+      </w:r>
+      <w:r>
+        <w:rPr>
+          <w:rtl w:val="0"/>
+        </w:rPr>
+      </w:r>
+    </w:p>
+    <w:p>
+      <w:pPr>
         <w:numPr>
           <w:ilvl w:val="0"/>
           <w:numId w:val="8"/>
         </w:numPr>
+        <w:spacing w:after="0" w:afterAutospacing="0" w:before="240" w:lineRule="auto"/>
+        <w:ind w:left="1440" w:hanging="360"/>
+      </w:pPr>
+      <w:r>
+        <w:rPr>
+          <w:rFonts w:ascii="Sen" w:cs="Sen" w:eastAsia="Sen" w:hAnsi="Sen"/>
+          <w:b w:val="1"/>
+          <w:rtl w:val="0"/>
+        </w:rPr>
+        <w:t xml:space="preserve">Proveedores de Servicios de Internet (ISP):</w:t>
+      </w:r>
+      <w:r>
+        <w:rPr>
+          <w:rFonts w:ascii="Sen" w:cs="Sen" w:eastAsia="Sen" w:hAnsi="Sen"/>
+          <w:rtl w:val="0"/>
+        </w:rPr>
+        <w:t xml:space="preserve"> Empresas que proporcionan acceso a Internet a los usuarios finales, incluyendo los ISP residenciales como son las compañías telefónicas o de cable locales; los ISP corporativos; los ISP universitarios y los ISP que proporcionan acceso inalámbrico (WiFi) en aeropuertos, hoteles, cafés y otros lugares públicos. Cada ISP es en sí mismo una red de conmutadores de paquetes y enlaces de comunicaciones.</w:t>
+      </w:r>
+    </w:p>
+    <w:p>
+      <w:pPr>
+        <w:numPr>
+          <w:ilvl w:val="0"/>
+          <w:numId w:val="8"/>
+        </w:numPr>
+        <w:spacing w:after="0" w:afterAutospacing="0" w:before="0" w:beforeAutospacing="0" w:lineRule="auto"/>
+        <w:ind w:left="1440" w:hanging="360"/>
+      </w:pPr>
+      <w:r>
+        <w:rPr>
+          <w:rFonts w:ascii="Sen" w:cs="Sen" w:eastAsia="Sen" w:hAnsi="Sen"/>
+          <w:b w:val="1"/>
+          <w:rtl w:val="0"/>
+        </w:rPr>
+        <w:t xml:space="preserve">Hosts (sistema terminal):</w:t>
+      </w:r>
+      <w:r>
+        <w:rPr>
+          <w:rFonts w:ascii="Sen" w:cs="Sen" w:eastAsia="Sen" w:hAnsi="Sen"/>
+          <w:rtl w:val="0"/>
+        </w:rPr>
+        <w:t xml:space="preserve"> Los dispositivos conectados al internet como servidores, computadoras, celulares, etc</w:t>
+      </w:r>
+      <w:r>
+        <w:rPr>
+          <w:rFonts w:ascii="Sen" w:cs="Sen" w:eastAsia="Sen" w:hAnsi="Sen"/>
+          <w:rtl w:val="0"/>
+        </w:rPr>
+        <w:t xml:space="preserve">.</w:t>
+      </w:r>
+    </w:p>
+    <w:p>
+      <w:pPr>
+        <w:numPr>
+          <w:ilvl w:val="1"/>
+          <w:numId w:val="8"/>
+        </w:numPr>
+        <w:spacing w:after="0" w:afterAutospacing="0" w:before="0" w:beforeAutospacing="0" w:lineRule="auto"/>
+        <w:ind w:left="2160" w:hanging="360"/>
+        <w:rPr>
+          <w:rFonts w:ascii="Sen" w:cs="Sen" w:eastAsia="Sen" w:hAnsi="Sen"/>
+          <w:u w:val="none"/>
+        </w:rPr>
+      </w:pPr>
+      <w:r>
+        <w:rPr>
+          <w:rFonts w:ascii="Sen" w:cs="Sen" w:eastAsia="Sen" w:hAnsi="Sen"/>
+          <w:rtl w:val="0"/>
+        </w:rPr>
+        <w:t xml:space="preserve">Servidor: Almacenan y distribuyen páginas web, videos, correo, etc.</w:t>
+      </w:r>
+    </w:p>
+    <w:p>
+      <w:pPr>
+        <w:numPr>
+          <w:ilvl w:val="1"/>
+          <w:numId w:val="8"/>
+        </w:numPr>
+        <w:spacing w:after="0" w:afterAutospacing="0" w:before="0" w:beforeAutospacing="0" w:lineRule="auto"/>
+        <w:ind w:left="2160" w:hanging="360"/>
+        <w:rPr>
+          <w:rFonts w:ascii="Sen" w:cs="Sen" w:eastAsia="Sen" w:hAnsi="Sen"/>
+          <w:u w:val="none"/>
+        </w:rPr>
+      </w:pPr>
+      <w:r>
+        <w:rPr>
+          <w:rFonts w:ascii="Sen" w:cs="Sen" w:eastAsia="Sen" w:hAnsi="Sen"/>
+          <w:rtl w:val="0"/>
+        </w:rPr>
+        <w:t xml:space="preserve">Cliente: Los que consumen de los servidores, como computadoras o celulares.</w:t>
+      </w:r>
+    </w:p>
+    <w:p>
+      <w:pPr>
+        <w:numPr>
+          <w:ilvl w:val="0"/>
+          <w:numId w:val="8"/>
+        </w:numPr>
+        <w:spacing w:after="0" w:afterAutospacing="0" w:before="0" w:beforeAutospacing="0" w:lineRule="auto"/>
+        <w:ind w:left="1440" w:hanging="360"/>
+      </w:pPr>
+      <w:r>
+        <w:rPr>
+          <w:rFonts w:ascii="Sen" w:cs="Sen" w:eastAsia="Sen" w:hAnsi="Sen"/>
+          <w:b w:val="1"/>
+          <w:rtl w:val="0"/>
+        </w:rPr>
+        <w:t xml:space="preserve">Conmutador de paquetes:</w:t>
+      </w:r>
+      <w:r>
+        <w:rPr>
+          <w:rFonts w:ascii="Sen" w:cs="Sen" w:eastAsia="Sen" w:hAnsi="Sen"/>
+          <w:rtl w:val="0"/>
+        </w:rPr>
+        <w:t xml:space="preserve"> Dispositivos que dirigen el tráfico de datos entre diferentes redes. Los usados en Internet son los </w:t>
+      </w:r>
+      <w:r>
+        <w:rPr>
+          <w:rFonts w:ascii="Sen" w:cs="Sen" w:eastAsia="Sen" w:hAnsi="Sen"/>
+          <w:b w:val="1"/>
+          <w:rtl w:val="0"/>
+        </w:rPr>
+        <w:t xml:space="preserve">routers </w:t>
+      </w:r>
+      <w:r>
+        <w:rPr>
+          <w:rFonts w:ascii="Sen" w:cs="Sen" w:eastAsia="Sen" w:hAnsi="Sen"/>
+          <w:rtl w:val="0"/>
+        </w:rPr>
+        <w:t xml:space="preserve">y los </w:t>
+      </w:r>
+      <w:r>
+        <w:rPr>
+          <w:rFonts w:ascii="Sen" w:cs="Sen" w:eastAsia="Sen" w:hAnsi="Sen"/>
+          <w:b w:val="1"/>
+          <w:rtl w:val="0"/>
+        </w:rPr>
+        <w:t xml:space="preserve">switches </w:t>
+      </w:r>
+      <w:r>
+        <w:rPr>
+          <w:rFonts w:ascii="Sen" w:cs="Sen" w:eastAsia="Sen" w:hAnsi="Sen"/>
+          <w:rtl w:val="0"/>
+        </w:rPr>
+        <w:t xml:space="preserve">de la capa de enlace.</w:t>
+      </w:r>
+    </w:p>
+    <w:p>
+      <w:pPr>
+        <w:numPr>
+          <w:ilvl w:val="0"/>
+          <w:numId w:val="8"/>
+        </w:numPr>
+        <w:spacing w:after="0" w:afterAutospacing="0" w:before="0" w:beforeAutospacing="0" w:lineRule="auto"/>
+        <w:ind w:left="1440" w:hanging="360"/>
+      </w:pPr>
+      <w:r>
+        <w:rPr>
+          <w:rFonts w:ascii="Sen" w:cs="Sen" w:eastAsia="Sen" w:hAnsi="Sen"/>
+          <w:b w:val="1"/>
+          <w:rtl w:val="0"/>
+        </w:rPr>
+        <w:t xml:space="preserve">Direcciones IP: </w:t>
+      </w:r>
+      <w:r>
+        <w:rPr>
+          <w:rFonts w:ascii="Sen" w:cs="Sen" w:eastAsia="Sen" w:hAnsi="Sen"/>
+          <w:rtl w:val="0"/>
+        </w:rPr>
+        <w:t xml:space="preserve">Identificadores únicos para dispositivos conectados a la red.</w:t>
+      </w:r>
+      <w:r>
+        <w:rPr>
+          <w:rtl w:val="0"/>
+        </w:rPr>
+      </w:r>
+    </w:p>
+    <w:p>
+      <w:pPr>
+        <w:numPr>
+          <w:ilvl w:val="0"/>
+          <w:numId w:val="8"/>
+        </w:numPr>
+        <w:spacing w:after="0" w:afterAutospacing="0" w:before="0" w:beforeAutospacing="0" w:lineRule="auto"/>
+        <w:ind w:left="1440" w:hanging="360"/>
+      </w:pPr>
+      <w:r>
+        <w:rPr>
+          <w:rFonts w:ascii="Sen" w:cs="Sen" w:eastAsia="Sen" w:hAnsi="Sen"/>
+          <w:b w:val="1"/>
+          <w:rtl w:val="0"/>
+        </w:rPr>
+        <w:t xml:space="preserve">Protocolos de Comunicación (como TCP/IP):</w:t>
+      </w:r>
+      <w:r>
+        <w:rPr>
+          <w:rFonts w:ascii="Sen" w:cs="Sen" w:eastAsia="Sen" w:hAnsi="Sen"/>
+          <w:rtl w:val="0"/>
+        </w:rPr>
+        <w:t xml:space="preserve"> Reglas para la comunicación en la red como el IP y el protocolo de transmisión (TCP).</w:t>
+      </w:r>
+    </w:p>
+    <w:p>
+      <w:pPr>
+        <w:numPr>
+          <w:ilvl w:val="0"/>
+          <w:numId w:val="11"/>
+        </w:numPr>
         <w:ind w:left="720" w:hanging="360"/>
         <w:rPr>
           <w:rFonts w:ascii="Sen" w:cs="Sen" w:eastAsia="Sen" w:hAnsi="Sen"/>
@@ -20,7 +397,7 @@
           <w:b w:val="1"/>
           <w:rtl w:val="0"/>
         </w:rPr>
-        <w:t xml:space="preserve">¿Qué es una red? ¿Cuál es el principal objetivo para construir una red?</w:t>
+        <w:t xml:space="preserve">¿Qué son las RFCs?</w:t>
         <w:br w:type="textWrapping"/>
       </w:r>
       <w:r>
@@ -28,14 +405,134 @@
           <w:rFonts w:ascii="Sen" w:cs="Sen" w:eastAsia="Sen" w:hAnsi="Sen"/>
           <w:rtl w:val="0"/>
         </w:rPr>
-        <w:t xml:space="preserve">Una red es un conjunto de dispositivos interconectados que pueden comunicarse entre sí y compartir recursos. Estos dispositivos pueden ser computadoras, servidores, impresoras, etc. El principal objetivo para construir una red es facilitar la comunicación y el intercambio de datos entre los dispositivos conectados, así como compartir recursos y servicios, como archivos, impresoras e internet.</w:t>
-      </w:r>
-    </w:p>
-    <w:p>
-      <w:pPr>
-        <w:numPr>
-          <w:ilvl w:val="0"/>
-          <w:numId w:val="8"/>
+        <w:t xml:space="preserve">RFC (Request For Comments, Solicitud de comentarios). Los RFC nacieron como solicitudes de comentarios de carácter general (de ahí su nombre) para solucionar los problemas de diseño de la red y de los protocolos a los que se enfrentó el precursor de Internet. El contenido de estos documentos suele ser bastante técnico y detallado. </w:t>
+      </w:r>
+      <w:r>
+        <w:rPr>
+          <w:rFonts w:ascii="Sen" w:cs="Sen" w:eastAsia="Sen" w:hAnsi="Sen"/>
+          <w:b w:val="1"/>
+          <w:rtl w:val="0"/>
+        </w:rPr>
+        <w:t xml:space="preserve">Definen protocolos </w:t>
+      </w:r>
+      <w:r>
+        <w:rPr>
+          <w:rFonts w:ascii="Sen" w:cs="Sen" w:eastAsia="Sen" w:hAnsi="Sen"/>
+          <w:rtl w:val="0"/>
+        </w:rPr>
+        <w:t xml:space="preserve">tales como TCP, IP, HTTP (para la Web) y SMTP (para el correo electrónico).</w:t>
+      </w:r>
+      <w:r>
+        <w:rPr>
+          <w:rtl w:val="0"/>
+        </w:rPr>
+      </w:r>
+    </w:p>
+    <w:p>
+      <w:pPr>
+        <w:numPr>
+          <w:ilvl w:val="0"/>
+          <w:numId w:val="11"/>
+        </w:numPr>
+        <w:ind w:left="720" w:hanging="360"/>
+        <w:rPr>
+          <w:rFonts w:ascii="Sen" w:cs="Sen" w:eastAsia="Sen" w:hAnsi="Sen"/>
+          <w:u w:val="none"/>
+        </w:rPr>
+      </w:pPr>
+      <w:r>
+        <w:rPr>
+          <w:rFonts w:ascii="Sen" w:cs="Sen" w:eastAsia="Sen" w:hAnsi="Sen"/>
+          <w:b w:val="1"/>
+          <w:rtl w:val="0"/>
+        </w:rPr>
+        <w:t xml:space="preserve">¿Qué es un protocolo?</w:t>
+      </w:r>
+    </w:p>
+    <w:p>
+      <w:pPr>
+        <w:ind w:left="720" w:firstLine="0"/>
+        <w:rPr>
+          <w:rFonts w:ascii="Sen" w:cs="Sen" w:eastAsia="Sen" w:hAnsi="Sen"/>
+        </w:rPr>
+      </w:pPr>
+      <w:r>
+        <w:rPr>
+          <w:rFonts w:ascii="Sen" w:cs="Sen" w:eastAsia="Sen" w:hAnsi="Sen"/>
+          <w:b w:val="1"/>
+          <w:rtl w:val="0"/>
+        </w:rPr>
+        <w:t xml:space="preserve">Protocolo: </w:t>
+      </w:r>
+      <w:r>
+        <w:rPr>
+          <w:rFonts w:ascii="Sen" w:cs="Sen" w:eastAsia="Sen" w:hAnsi="Sen"/>
+          <w:rtl w:val="0"/>
+        </w:rPr>
+        <w:t xml:space="preserve">define formato y orden de los mensajes para comunicarse entre 2 entidades, y acciones tomadas al hacerse la transmisión o recepción de mensajes.</w:t>
+      </w:r>
+      <w:r>
+        <w:rPr>
+          <w:rFonts w:ascii="Sen" w:cs="Sen" w:eastAsia="Sen" w:hAnsi="Sen"/>
+          <w:b w:val="1"/>
+          <w:rtl w:val="0"/>
+        </w:rPr>
+        <w:br w:type="textWrapping"/>
+      </w:r>
+      <w:r>
+        <w:rPr>
+          <w:rFonts w:ascii="Sen" w:cs="Sen" w:eastAsia="Sen" w:hAnsi="Sen"/>
+          <w:rtl w:val="0"/>
+        </w:rPr>
+        <w:t xml:space="preserve">Un protocolo de red es similar a un protocolo humano, excepto en que las entidades que intercambian mensajes y llevan a cabo las acciones son los componentes hardware o software de cierto dispositivo (por ejemplo, una computadora). Cualquier actividad de Internet que implique varias entidades remotas que se comunican está gobernada por un protocolo.</w:t>
+      </w:r>
+      <w:r>
+        <w:rPr>
+          <w:rtl w:val="0"/>
+        </w:rPr>
+      </w:r>
+    </w:p>
+    <w:p>
+      <w:pPr>
+        <w:numPr>
+          <w:ilvl w:val="0"/>
+          <w:numId w:val="11"/>
+        </w:numPr>
+        <w:ind w:left="720" w:hanging="360"/>
+        <w:rPr>
+          <w:rFonts w:ascii="Sen" w:cs="Sen" w:eastAsia="Sen" w:hAnsi="Sen"/>
+          <w:u w:val="none"/>
+        </w:rPr>
+      </w:pPr>
+      <w:r>
+        <w:rPr>
+          <w:rFonts w:ascii="Sen" w:cs="Sen" w:eastAsia="Sen" w:hAnsi="Sen"/>
+          <w:b w:val="1"/>
+          <w:rtl w:val="0"/>
+        </w:rPr>
+        <w:t xml:space="preserve">¿Por qué dos máquinas con distintos sistemas operativos pueden formar parte de una misma red?</w:t>
+        <w:br w:type="textWrapping"/>
+      </w:r>
+      <w:r>
+        <w:rPr>
+          <w:rFonts w:ascii="Sen" w:cs="Sen" w:eastAsia="Sen" w:hAnsi="Sen"/>
+          <w:rtl w:val="0"/>
+        </w:rPr>
+        <w:t xml:space="preserve">Las máquinas con diferentes S.O pueden formar parte de una misma red porque</w:t>
+      </w:r>
+      <w:r>
+        <w:rPr>
+          <w:rFonts w:ascii="Sen" w:cs="Sen" w:eastAsia="Sen" w:hAnsi="Sen"/>
+          <w:rtl w:val="0"/>
+        </w:rPr>
+        <w:t xml:space="preserve"> las redes utilizan protocolos de comunicación estándar, como TCP/IP, que son independientes del sistema operativo.</w:t>
+      </w:r>
+    </w:p>
+    <w:p>
+      <w:pPr>
+        <w:numPr>
+          <w:ilvl w:val="0"/>
+          <w:numId w:val="11"/>
         </w:numPr>
         <w:spacing w:after="0" w:afterAutospacing="0"/>
         <w:ind w:left="720" w:hanging="360"/>
@@ -50,7 +547,7 @@
           <w:b w:val="1"/>
           <w:rtl w:val="0"/>
         </w:rPr>
-        <w:t xml:space="preserve">¿Qué es Internet? Describa los principales componentes que permiten su funcionamiento.</w:t>
+        <w:t xml:space="preserve">¿Cuáles son las 2 categorías en las que pueden clasificarse a los sistemas finales o End Systems? Dé un ejemplo del rol de cada uno en alguna aplicación distribuida que corra sobre Internet.</w:t>
         <w:br w:type="textWrapping"/>
       </w:r>
       <w:r>
@@ -58,7 +555,22 @@
           <w:rFonts w:ascii="Sen" w:cs="Sen" w:eastAsia="Sen" w:hAnsi="Sen"/>
           <w:rtl w:val="0"/>
         </w:rPr>
-        <w:t xml:space="preserve">Internet es una red global de redes que conecta millones de redes privadas, públicas, académicas y gubernamentales en todo el mundo. Los principales componentes que permiten su funcionamiento incluyen:</w:t>
+        <w:t xml:space="preserve">Los sistemas finales (</w:t>
+      </w:r>
+      <w:r>
+        <w:rPr>
+          <w:rFonts w:ascii="Sen" w:cs="Sen" w:eastAsia="Sen" w:hAnsi="Sen"/>
+          <w:b w:val="1"/>
+          <w:rtl w:val="0"/>
+        </w:rPr>
+        <w:t xml:space="preserve">terminales</w:t>
+      </w:r>
+      <w:r>
+        <w:rPr>
+          <w:rFonts w:ascii="Sen" w:cs="Sen" w:eastAsia="Sen" w:hAnsi="Sen"/>
+          <w:rtl w:val="0"/>
+        </w:rPr>
+        <w:t xml:space="preserve"> como le dicen en el libro) se pueden clasificar en:</w:t>
       </w:r>
     </w:p>
     <w:p>
@@ -76,14 +588,14 @@
           <w:b w:val="1"/>
           <w:rtl w:val="0"/>
         </w:rPr>
-        <w:t xml:space="preserve">Proveedores de Servicios de Internet (ISP):</w:t>
-      </w:r>
-      <w:r>
-        <w:rPr>
-          <w:rFonts w:ascii="Sen" w:cs="Sen" w:eastAsia="Sen" w:hAnsi="Sen"/>
-          <w:rtl w:val="0"/>
-        </w:rPr>
-        <w:t xml:space="preserve"> Empresas que proporcionan acceso a Internet a los usuarios finales.</w:t>
+        <w:t xml:space="preserve">Clientes:</w:t>
+      </w:r>
+      <w:r>
+        <w:rPr>
+          <w:rFonts w:ascii="Sen" w:cs="Sen" w:eastAsia="Sen" w:hAnsi="Sen"/>
+          <w:rtl w:val="0"/>
+        </w:rPr>
+        <w:t xml:space="preserve"> Consumen servicios o recursos provistos por un servidor.</w:t>
       </w:r>
     </w:p>
     <w:p>
@@ -108,14 +620,214 @@
           <w:rFonts w:ascii="Sen" w:cs="Sen" w:eastAsia="Sen" w:hAnsi="Sen"/>
           <w:rtl w:val="0"/>
         </w:rPr>
-        <w:t xml:space="preserve"> Computadoras que almacenan y proporcionan datos a través de Internet.</w:t>
-      </w:r>
-    </w:p>
-    <w:p>
-      <w:pPr>
-        <w:numPr>
-          <w:ilvl w:val="0"/>
-          <w:numId w:val="3"/>
+        <w:t xml:space="preserve"> Dispositivos que proporcionan servicios o datos a los clientes u otros servidores.</w:t>
+      </w:r>
+    </w:p>
+    <w:p>
+      <w:pPr>
+        <w:numPr>
+          <w:ilvl w:val="0"/>
+          <w:numId w:val="11"/>
+        </w:numPr>
+        <w:ind w:left="720" w:hanging="360"/>
+        <w:rPr>
+          <w:rFonts w:ascii="Sen" w:cs="Sen" w:eastAsia="Sen" w:hAnsi="Sen"/>
+          <w:b w:val="1"/>
+          <w:u w:val="none"/>
+        </w:rPr>
+      </w:pPr>
+      <w:r>
+        <w:rPr>
+          <w:rFonts w:ascii="Sen" w:cs="Sen" w:eastAsia="Sen" w:hAnsi="Sen"/>
+          <w:b w:val="1"/>
+          <w:rtl w:val="0"/>
+        </w:rPr>
+        <w:t xml:space="preserve">¿Cuál es la diferencia entre una red conmutada de paquetes de una red conmutada de circuitos?</w:t>
+      </w:r>
+    </w:p>
+    <w:p>
+      <w:pPr>
+        <w:ind w:left="720" w:firstLine="0"/>
+        <w:rPr>
+          <w:rFonts w:ascii="Sen" w:cs="Sen" w:eastAsia="Sen" w:hAnsi="Sen"/>
+          <w:b w:val="1"/>
+        </w:rPr>
+      </w:pPr>
+      <w:r>
+        <w:rPr>
+          <w:rFonts w:ascii="Sen" w:cs="Sen" w:eastAsia="Sen" w:hAnsi="Sen"/>
+          <w:b w:val="1"/>
+          <w:rtl w:val="0"/>
+        </w:rPr>
+        <w:t xml:space="preserve">Métodos de transporte de datos:</w:t>
+      </w:r>
+    </w:p>
+    <w:p>
+      <w:pPr>
+        <w:numPr>
+          <w:ilvl w:val="0"/>
+          <w:numId w:val="4"/>
+        </w:numPr>
+        <w:spacing w:after="0" w:afterAutospacing="0" w:before="240" w:lineRule="auto"/>
+        <w:ind w:left="992.1259842519685" w:hanging="360"/>
+        <w:rPr>
+          <w:rFonts w:ascii="Sen" w:cs="Sen" w:eastAsia="Sen" w:hAnsi="Sen"/>
+          <w:u w:val="none"/>
+        </w:rPr>
+      </w:pPr>
+      <w:r>
+        <w:rPr>
+          <w:rFonts w:ascii="Sen" w:cs="Sen" w:eastAsia="Sen" w:hAnsi="Sen"/>
+          <w:b w:val="1"/>
+          <w:rtl w:val="0"/>
+        </w:rPr>
+        <w:t xml:space="preserve">Conmutación de circuitos:</w:t>
+      </w:r>
+      <w:r>
+        <w:rPr>
+          <w:rFonts w:ascii="Sen" w:cs="Sen" w:eastAsia="Sen" w:hAnsi="Sen"/>
+          <w:rtl w:val="0"/>
+        </w:rPr>
+        <w:t xml:space="preserve"> Reserva los recursos necesarios a lo largo de una ruta para la comunicación entre sistemas terminales durante toda la sesión.</w:t>
+      </w:r>
+    </w:p>
+    <w:p>
+      <w:pPr>
+        <w:numPr>
+          <w:ilvl w:val="0"/>
+          <w:numId w:val="4"/>
+        </w:numPr>
+        <w:spacing w:after="0" w:afterAutospacing="0" w:before="0" w:beforeAutospacing="0" w:lineRule="auto"/>
+        <w:ind w:left="992.1259842519685" w:hanging="360"/>
+        <w:rPr>
+          <w:rFonts w:ascii="Sen" w:cs="Sen" w:eastAsia="Sen" w:hAnsi="Sen"/>
+          <w:u w:val="none"/>
+        </w:rPr>
+      </w:pPr>
+      <w:r>
+        <w:rPr>
+          <w:rFonts w:ascii="Sen" w:cs="Sen" w:eastAsia="Sen" w:hAnsi="Sen"/>
+          <w:b w:val="1"/>
+          <w:rtl w:val="0"/>
+        </w:rPr>
+        <w:t xml:space="preserve">Conmutación de paquetes:</w:t>
+      </w:r>
+      <w:r>
+        <w:rPr>
+          <w:rFonts w:ascii="Sen" w:cs="Sen" w:eastAsia="Sen" w:hAnsi="Sen"/>
+          <w:rtl w:val="0"/>
+        </w:rPr>
+        <w:t xml:space="preserve"> Divide los mensajes largos en </w:t>
+      </w:r>
+      <w:r>
+        <w:rPr>
+          <w:rFonts w:ascii="Sen" w:cs="Sen" w:eastAsia="Sen" w:hAnsi="Sen"/>
+          <w:b w:val="1"/>
+          <w:rtl w:val="0"/>
+        </w:rPr>
+        <w:t xml:space="preserve">paquetes</w:t>
+      </w:r>
+      <w:r>
+        <w:rPr>
+          <w:rFonts w:ascii="Sen" w:cs="Sen" w:eastAsia="Sen" w:hAnsi="Sen"/>
+          <w:rtl w:val="0"/>
+        </w:rPr>
+        <w:t xml:space="preserve"> más pequeños, que viajan a través de enlaces y </w:t>
+      </w:r>
+      <w:r>
+        <w:rPr>
+          <w:rFonts w:ascii="Sen" w:cs="Sen" w:eastAsia="Sen" w:hAnsi="Sen"/>
+          <w:b w:val="1"/>
+          <w:rtl w:val="0"/>
+        </w:rPr>
+        <w:t xml:space="preserve">conmutadores de paquetes</w:t>
+      </w:r>
+      <w:r>
+        <w:rPr>
+          <w:rFonts w:ascii="Sen" w:cs="Sen" w:eastAsia="Sen" w:hAnsi="Sen"/>
+          <w:rtl w:val="0"/>
+        </w:rPr>
+        <w:t xml:space="preserve"> (como </w:t>
+      </w:r>
+      <w:r>
+        <w:rPr>
+          <w:rFonts w:ascii="Sen" w:cs="Sen" w:eastAsia="Sen" w:hAnsi="Sen"/>
+          <w:b w:val="1"/>
+          <w:rtl w:val="0"/>
+        </w:rPr>
+        <w:t xml:space="preserve">routers</w:t>
+      </w:r>
+      <w:r>
+        <w:rPr>
+          <w:rFonts w:ascii="Sen" w:cs="Sen" w:eastAsia="Sen" w:hAnsi="Sen"/>
+          <w:rtl w:val="0"/>
+        </w:rPr>
+        <w:t xml:space="preserve"> y </w:t>
+      </w:r>
+      <w:r>
+        <w:rPr>
+          <w:rFonts w:ascii="Sen" w:cs="Sen" w:eastAsia="Sen" w:hAnsi="Sen"/>
+          <w:b w:val="1"/>
+          <w:rtl w:val="0"/>
+        </w:rPr>
+        <w:t xml:space="preserve">switches de la capa de enlace</w:t>
+      </w:r>
+      <w:r>
+        <w:rPr>
+          <w:rFonts w:ascii="Sen" w:cs="Sen" w:eastAsia="Sen" w:hAnsi="Sen"/>
+          <w:rtl w:val="0"/>
+        </w:rPr>
+        <w:t xml:space="preserve">). Los paquetes se transmiten a la </w:t>
+      </w:r>
+      <w:r>
+        <w:rPr>
+          <w:rFonts w:ascii="Sen" w:cs="Sen" w:eastAsia="Sen" w:hAnsi="Sen"/>
+          <w:b w:val="1"/>
+          <w:rtl w:val="0"/>
+        </w:rPr>
+        <w:t xml:space="preserve">velocidad máxima del enlace</w:t>
+      </w:r>
+      <w:r>
+        <w:rPr>
+          <w:rFonts w:ascii="Sen" w:cs="Sen" w:eastAsia="Sen" w:hAnsi="Sen"/>
+          <w:rtl w:val="0"/>
+        </w:rPr>
+        <w:t xml:space="preserve">.</w:t>
+      </w:r>
+      <w:r>
+        <w:rPr>
+          <w:rtl w:val="0"/>
+        </w:rPr>
+      </w:r>
+    </w:p>
+    <w:p>
+      <w:pPr>
+        <w:numPr>
+          <w:ilvl w:val="0"/>
+          <w:numId w:val="11"/>
+        </w:numPr>
+        <w:spacing w:after="0" w:afterAutospacing="0"/>
+        <w:ind w:left="720" w:hanging="360"/>
+        <w:rPr>
+          <w:rFonts w:ascii="Sen" w:cs="Sen" w:eastAsia="Sen" w:hAnsi="Sen"/>
+          <w:b w:val="1"/>
+          <w:u w:val="none"/>
+        </w:rPr>
+      </w:pPr>
+      <w:r>
+        <w:rPr>
+          <w:rFonts w:ascii="Sen" w:cs="Sen" w:eastAsia="Sen" w:hAnsi="Sen"/>
+          <w:b w:val="1"/>
+          <w:rtl w:val="0"/>
+        </w:rPr>
+        <w:t xml:space="preserve">Analice qué tipo de red es una red de telefonía y qué tipo de red es Internet.</w:t>
+      </w:r>
+    </w:p>
+    <w:p>
+      <w:pPr>
+        <w:numPr>
+          <w:ilvl w:val="0"/>
+          <w:numId w:val="10"/>
         </w:numPr>
         <w:spacing w:after="0" w:afterAutospacing="0" w:before="0" w:beforeAutospacing="0" w:lineRule="auto"/>
         <w:ind w:left="1440" w:hanging="360"/>
@@ -126,21 +838,21 @@
           <w:b w:val="1"/>
           <w:rtl w:val="0"/>
         </w:rPr>
-        <w:t xml:space="preserve">Ruteadores:</w:t>
-      </w:r>
-      <w:r>
-        <w:rPr>
-          <w:rFonts w:ascii="Sen" w:cs="Sen" w:eastAsia="Sen" w:hAnsi="Sen"/>
-          <w:rtl w:val="0"/>
-        </w:rPr>
-        <w:t xml:space="preserve"> Dispositivos que dirigen el tráfico de datos entre diferentes redes.</w:t>
-      </w:r>
-    </w:p>
-    <w:p>
-      <w:pPr>
-        <w:numPr>
-          <w:ilvl w:val="0"/>
-          <w:numId w:val="3"/>
+        <w:t xml:space="preserve">Red de telefonía:</w:t>
+      </w:r>
+      <w:r>
+        <w:rPr>
+          <w:rFonts w:ascii="Sen" w:cs="Sen" w:eastAsia="Sen" w:hAnsi="Sen"/>
+          <w:rtl w:val="0"/>
+        </w:rPr>
+        <w:t xml:space="preserve"> Red conmutada de circuitos.</w:t>
+      </w:r>
+    </w:p>
+    <w:p>
+      <w:pPr>
+        <w:numPr>
+          <w:ilvl w:val="0"/>
+          <w:numId w:val="10"/>
         </w:numPr>
         <w:spacing w:after="0" w:afterAutospacing="0" w:before="0" w:beforeAutospacing="0" w:lineRule="auto"/>
         <w:ind w:left="1440" w:hanging="360"/>
@@ -151,21 +863,44 @@
           <w:b w:val="1"/>
           <w:rtl w:val="0"/>
         </w:rPr>
-        <w:t xml:space="preserve">Protocolo de Internet (IP):</w:t>
-      </w:r>
-      <w:r>
-        <w:rPr>
-          <w:rFonts w:ascii="Sen" w:cs="Sen" w:eastAsia="Sen" w:hAnsi="Sen"/>
-          <w:rtl w:val="0"/>
-        </w:rPr>
-        <w:t xml:space="preserve"> Sistema de direcciones que identifica y localiza dispositivos en la red.</w:t>
-      </w:r>
-    </w:p>
-    <w:p>
-      <w:pPr>
-        <w:numPr>
-          <w:ilvl w:val="0"/>
-          <w:numId w:val="3"/>
+        <w:t xml:space="preserve">Internet:</w:t>
+      </w:r>
+      <w:r>
+        <w:rPr>
+          <w:rFonts w:ascii="Sen" w:cs="Sen" w:eastAsia="Sen" w:hAnsi="Sen"/>
+          <w:rtl w:val="0"/>
+        </w:rPr>
+        <w:t xml:space="preserve"> Es una red conmutada de paquetes.</w:t>
+      </w:r>
+    </w:p>
+    <w:p>
+      <w:pPr>
+        <w:numPr>
+          <w:ilvl w:val="0"/>
+          <w:numId w:val="11"/>
+        </w:numPr>
+        <w:spacing w:after="0" w:afterAutospacing="0"/>
+        <w:ind w:left="720" w:hanging="360"/>
+        <w:rPr>
+          <w:rFonts w:ascii="Sen" w:cs="Sen" w:eastAsia="Sen" w:hAnsi="Sen"/>
+          <w:b w:val="1"/>
+          <w:u w:val="none"/>
+        </w:rPr>
+      </w:pPr>
+      <w:r>
+        <w:rPr>
+          <w:rFonts w:ascii="Sen" w:cs="Sen" w:eastAsia="Sen" w:hAnsi="Sen"/>
+          <w:b w:val="1"/>
+          <w:rtl w:val="0"/>
+        </w:rPr>
+        <w:t xml:space="preserve">Describa brevemente las distintas alternativas que conoce para acceder a Internet en su hogar.</w:t>
+      </w:r>
+    </w:p>
+    <w:p>
+      <w:pPr>
+        <w:numPr>
+          <w:ilvl w:val="0"/>
+          <w:numId w:val="12"/>
         </w:numPr>
         <w:spacing w:after="0" w:afterAutospacing="0" w:before="0" w:beforeAutospacing="0" w:lineRule="auto"/>
         <w:ind w:left="1440" w:hanging="360"/>
@@ -176,21 +911,121 @@
           <w:b w:val="1"/>
           <w:rtl w:val="0"/>
         </w:rPr>
-        <w:t xml:space="preserve">Protocolos de Comunicación (como TCP/IP):</w:t>
-      </w:r>
-      <w:r>
-        <w:rPr>
-          <w:rFonts w:ascii="Sen" w:cs="Sen" w:eastAsia="Sen" w:hAnsi="Sen"/>
-          <w:rtl w:val="0"/>
-        </w:rPr>
-        <w:t xml:space="preserve"> Conjuntos de reglas que permiten la transmisión de datos entre dispositivos.</w:t>
-      </w:r>
-    </w:p>
-    <w:p>
-      <w:pPr>
-        <w:numPr>
-          <w:ilvl w:val="0"/>
-          <w:numId w:val="8"/>
+        <w:t xml:space="preserve">Banda Ancha por Cable:</w:t>
+      </w:r>
+      <w:r>
+        <w:rPr>
+          <w:rFonts w:ascii="Sen" w:cs="Sen" w:eastAsia="Sen" w:hAnsi="Sen"/>
+          <w:rtl w:val="0"/>
+        </w:rPr>
+        <w:t xml:space="preserve"> Utiliza cables coaxiales para proporcionar acceso a Internet de alta velocidad.</w:t>
+      </w:r>
+    </w:p>
+    <w:p>
+      <w:pPr>
+        <w:numPr>
+          <w:ilvl w:val="0"/>
+          <w:numId w:val="12"/>
+        </w:numPr>
+        <w:spacing w:after="0" w:afterAutospacing="0" w:before="0" w:beforeAutospacing="0" w:lineRule="auto"/>
+        <w:ind w:left="1440" w:hanging="360"/>
+      </w:pPr>
+      <w:r>
+        <w:rPr>
+          <w:rFonts w:ascii="Sen" w:cs="Sen" w:eastAsia="Sen" w:hAnsi="Sen"/>
+          <w:b w:val="1"/>
+          <w:rtl w:val="0"/>
+        </w:rPr>
+        <w:t xml:space="preserve">Fibra Óptica:</w:t>
+      </w:r>
+      <w:r>
+        <w:rPr>
+          <w:rFonts w:ascii="Sen" w:cs="Sen" w:eastAsia="Sen" w:hAnsi="Sen"/>
+          <w:rtl w:val="0"/>
+        </w:rPr>
+        <w:t xml:space="preserve"> Ofrece una conexión de alta velocidad mediante cables de fibra óptica.</w:t>
+      </w:r>
+    </w:p>
+    <w:p>
+      <w:pPr>
+        <w:numPr>
+          <w:ilvl w:val="0"/>
+          <w:numId w:val="12"/>
+        </w:numPr>
+        <w:spacing w:after="0" w:afterAutospacing="0" w:before="0" w:beforeAutospacing="0" w:lineRule="auto"/>
+        <w:ind w:left="1440" w:hanging="360"/>
+      </w:pPr>
+      <w:r>
+        <w:rPr>
+          <w:rFonts w:ascii="Sen" w:cs="Sen" w:eastAsia="Sen" w:hAnsi="Sen"/>
+          <w:b w:val="1"/>
+          <w:rtl w:val="0"/>
+        </w:rPr>
+        <w:t xml:space="preserve">ADSL (Asymmetric Digital Subscriber Line):</w:t>
+      </w:r>
+      <w:r>
+        <w:rPr>
+          <w:rFonts w:ascii="Sen" w:cs="Sen" w:eastAsia="Sen" w:hAnsi="Sen"/>
+          <w:rtl w:val="0"/>
+        </w:rPr>
+        <w:t xml:space="preserve"> Utiliza líneas telefónicas para proporcionar acceso a Internet, con velocidades de descarga más rápidas que las de subida.</w:t>
+      </w:r>
+    </w:p>
+    <w:p>
+      <w:pPr>
+        <w:numPr>
+          <w:ilvl w:val="0"/>
+          <w:numId w:val="12"/>
+        </w:numPr>
+        <w:spacing w:after="0" w:afterAutospacing="0" w:before="0" w:beforeAutospacing="0" w:lineRule="auto"/>
+        <w:ind w:left="1440" w:hanging="360"/>
+      </w:pPr>
+      <w:r>
+        <w:rPr>
+          <w:rFonts w:ascii="Sen" w:cs="Sen" w:eastAsia="Sen" w:hAnsi="Sen"/>
+          <w:b w:val="1"/>
+          <w:rtl w:val="0"/>
+        </w:rPr>
+        <w:t xml:space="preserve">Satélite:</w:t>
+      </w:r>
+      <w:r>
+        <w:rPr>
+          <w:rFonts w:ascii="Sen" w:cs="Sen" w:eastAsia="Sen" w:hAnsi="Sen"/>
+          <w:rtl w:val="0"/>
+        </w:rPr>
+        <w:t xml:space="preserve"> Proporciona acceso a Internet a través de señales satelitales, ideal para áreas rurales.</w:t>
+      </w:r>
+    </w:p>
+    <w:p>
+      <w:pPr>
+        <w:numPr>
+          <w:ilvl w:val="0"/>
+          <w:numId w:val="12"/>
+        </w:numPr>
+        <w:spacing w:after="0" w:afterAutospacing="0" w:before="0" w:beforeAutospacing="0" w:lineRule="auto"/>
+        <w:ind w:left="1440" w:hanging="360"/>
+      </w:pPr>
+      <w:r>
+        <w:rPr>
+          <w:rFonts w:ascii="Sen" w:cs="Sen" w:eastAsia="Sen" w:hAnsi="Sen"/>
+          <w:b w:val="1"/>
+          <w:rtl w:val="0"/>
+        </w:rPr>
+        <w:t xml:space="preserve">Red Móvil (4G/5G):</w:t>
+      </w:r>
+      <w:r>
+        <w:rPr>
+          <w:rFonts w:ascii="Sen" w:cs="Sen" w:eastAsia="Sen" w:hAnsi="Sen"/>
+          <w:rtl w:val="0"/>
+        </w:rPr>
+        <w:t xml:space="preserve"> Utiliza redes móviles para proporcionar acceso a Internet mediante datos móviles.</w:t>
+      </w:r>
+    </w:p>
+    <w:p>
+      <w:pPr>
+        <w:numPr>
+          <w:ilvl w:val="0"/>
+          <w:numId w:val="11"/>
         </w:numPr>
         <w:ind w:left="720" w:hanging="360"/>
         <w:rPr>
@@ -204,7 +1039,7 @@
           <w:b w:val="1"/>
           <w:rtl w:val="0"/>
         </w:rPr>
-        <w:t xml:space="preserve">¿Qué son las RFCs?</w:t>
+        <w:t xml:space="preserve">¿Qué ventajas tiene una implementación basada en capas o niveles?</w:t>
         <w:br w:type="textWrapping"/>
       </w:r>
       <w:r>
@@ -212,77 +1047,25 @@
           <w:rFonts w:ascii="Sen" w:cs="Sen" w:eastAsia="Sen" w:hAnsi="Sen"/>
           <w:rtl w:val="0"/>
         </w:rPr>
-        <w:t xml:space="preserve">Las RFCs (Request for Comments) son documentos que describen estándares, protocolos y tecnologías relacionados con Internet y otras redes. Estos documentos son publicados por la IETF (Internet Engineering Task Force) y otros grupos de estándares para definir y formalizar las especificaciones técnicas.</w:t>
-      </w:r>
-    </w:p>
-    <w:p>
-      <w:pPr>
-        <w:numPr>
-          <w:ilvl w:val="0"/>
-          <w:numId w:val="8"/>
-        </w:numPr>
-        <w:ind w:left="720" w:hanging="360"/>
-        <w:rPr>
-          <w:rFonts w:ascii="Sen" w:cs="Sen" w:eastAsia="Sen" w:hAnsi="Sen"/>
-          <w:u w:val="none"/>
-        </w:rPr>
-      </w:pPr>
-      <w:r>
-        <w:rPr>
-          <w:rFonts w:ascii="Sen" w:cs="Sen" w:eastAsia="Sen" w:hAnsi="Sen"/>
-          <w:b w:val="1"/>
-          <w:rtl w:val="0"/>
-        </w:rPr>
-        <w:t xml:space="preserve">¿Qué es un protocolo?</w:t>
-        <w:br w:type="textWrapping"/>
-      </w:r>
-      <w:r>
-        <w:rPr>
-          <w:rFonts w:ascii="Sen" w:cs="Sen" w:eastAsia="Sen" w:hAnsi="Sen"/>
-          <w:rtl w:val="0"/>
-        </w:rPr>
-        <w:t xml:space="preserve">Un protocolo es un conjunto de reglas y convenciones que define cómo los dispositivos en una red deben comunicarse y compartir datos. Los protocolos aseguran que la información se transmita de manera eficiente y comprensible entre los dispositivos.</w:t>
-      </w:r>
-    </w:p>
-    <w:p>
-      <w:pPr>
-        <w:numPr>
-          <w:ilvl w:val="0"/>
-          <w:numId w:val="8"/>
-        </w:numPr>
-        <w:ind w:left="720" w:hanging="360"/>
-        <w:rPr>
-          <w:rFonts w:ascii="Sen" w:cs="Sen" w:eastAsia="Sen" w:hAnsi="Sen"/>
-          <w:u w:val="none"/>
-        </w:rPr>
-      </w:pPr>
-      <w:r>
-        <w:rPr>
-          <w:rFonts w:ascii="Sen" w:cs="Sen" w:eastAsia="Sen" w:hAnsi="Sen"/>
-          <w:b w:val="1"/>
-          <w:rtl w:val="0"/>
-        </w:rPr>
-        <w:t xml:space="preserve">¿Por qué dos máquinas con distintos sistemas operativos pueden formar parte de una misma red?</w:t>
-        <w:br w:type="textWrapping"/>
-      </w:r>
-      <w:r>
-        <w:rPr>
-          <w:rFonts w:ascii="Sen" w:cs="Sen" w:eastAsia="Sen" w:hAnsi="Sen"/>
-          <w:rtl w:val="0"/>
-        </w:rPr>
-        <w:t xml:space="preserve">Dos máquinas con distintos sistemas operativos pueden formar parte de una misma red porque las redes utilizan protocolos de comunicación estándar, como TCP/IP, que son independientes del sistema operativo. Estos protocolos permiten que los dispositivos se comuniquen y compartan datos sin importar el sistema operativo que utilicen.</w:t>
-      </w:r>
-    </w:p>
-    <w:p>
-      <w:pPr>
-        <w:numPr>
-          <w:ilvl w:val="0"/>
-          <w:numId w:val="8"/>
+        <w:t xml:space="preserve">Una arquitectura de capas nos permite estudiar una parte específica y bien definida de un sistema más grande y complejo. Esta simplificación por sí misma tiene un valor considerable al proporcionar modularidad, haciendo mucho más fácil modificar la implementación del servicio suministrado por la capa. Dado que la capa proporciona el mismo servicio a la capa que tiene por encima de ella y emplea los mismos servicios de la capa que tiene por debajo, el resto del sistema permanece invariable cuando se modifica la implementación de una capa.</w:t>
+      </w:r>
+      <w:r>
+        <w:rPr>
+          <w:rtl w:val="0"/>
+        </w:rPr>
+      </w:r>
+    </w:p>
+    <w:p>
+      <w:pPr>
+        <w:numPr>
+          <w:ilvl w:val="0"/>
+          <w:numId w:val="11"/>
         </w:numPr>
         <w:spacing w:after="0" w:afterAutospacing="0"/>
         <w:ind w:left="720" w:hanging="360"/>
         <w:rPr>
           <w:rFonts w:ascii="Sen" w:cs="Sen" w:eastAsia="Sen" w:hAnsi="Sen"/>
+          <w:b w:val="1"/>
           <w:u w:val="none"/>
         </w:rPr>
       </w:pPr>
@@ -292,22 +1075,14 @@
           <w:b w:val="1"/>
           <w:rtl w:val="0"/>
         </w:rPr>
-        <w:t xml:space="preserve">¿Cuáles son las 2 categorías en las que pueden clasificarse a los sistemas finales o End Systems? Dé un ejemplo del rol de cada uno en alguna aplicación distribuida que corra sobre Internet.</w:t>
-        <w:br w:type="textWrapping"/>
-      </w:r>
-      <w:r>
-        <w:rPr>
-          <w:rFonts w:ascii="Sen" w:cs="Sen" w:eastAsia="Sen" w:hAnsi="Sen"/>
-          <w:rtl w:val="0"/>
-        </w:rPr>
-        <w:t xml:space="preserve">Los sistemas finales se pueden clasificar en:</w:t>
-      </w:r>
-    </w:p>
-    <w:p>
-      <w:pPr>
-        <w:numPr>
-          <w:ilvl w:val="0"/>
-          <w:numId w:val="6"/>
+        <w:t xml:space="preserve">¿Cómo se llama la PDU de cada una de las siguientes capas: Aplicación, Transporte, Red y Enlace?</w:t>
+      </w:r>
+    </w:p>
+    <w:p>
+      <w:pPr>
+        <w:numPr>
+          <w:ilvl w:val="0"/>
+          <w:numId w:val="1"/>
         </w:numPr>
         <w:spacing w:after="0" w:afterAutospacing="0" w:before="0" w:beforeAutospacing="0" w:lineRule="auto"/>
         <w:ind w:left="1440" w:hanging="360"/>
@@ -318,21 +1093,36 @@
           <w:b w:val="1"/>
           <w:rtl w:val="0"/>
         </w:rPr>
-        <w:t xml:space="preserve">Clientes:</w:t>
-      </w:r>
-      <w:r>
-        <w:rPr>
-          <w:rFonts w:ascii="Sen" w:cs="Sen" w:eastAsia="Sen" w:hAnsi="Sen"/>
-          <w:rtl w:val="0"/>
-        </w:rPr>
-        <w:t xml:space="preserve"> Dispositivos que solicitan servicios o datos a los servidores. Por ejemplo, en una aplicación de correo electrónico, el cliente es el software de correo en el dispositivo del usuario que solicita mensajes del servidor.</w:t>
-      </w:r>
-    </w:p>
-    <w:p>
-      <w:pPr>
-        <w:numPr>
-          <w:ilvl w:val="0"/>
-          <w:numId w:val="6"/>
+        <w:t xml:space="preserve">Capa de Aplicación:</w:t>
+      </w:r>
+      <w:r>
+        <w:rPr>
+          <w:rFonts w:ascii="Sen" w:cs="Sen" w:eastAsia="Sen" w:hAnsi="Sen"/>
+          <w:rtl w:val="0"/>
+        </w:rPr>
+        <w:t xml:space="preserve"> </w:t>
+      </w:r>
+      <w:r>
+        <w:rPr>
+          <w:rFonts w:ascii="Sen" w:cs="Sen" w:eastAsia="Sen" w:hAnsi="Sen"/>
+          <w:b w:val="1"/>
+          <w:rtl w:val="0"/>
+        </w:rPr>
+        <w:t xml:space="preserve">mensaje</w:t>
+      </w:r>
+      <w:r>
+        <w:rPr>
+          <w:rFonts w:ascii="Sen" w:cs="Sen" w:eastAsia="Sen" w:hAnsi="Sen"/>
+          <w:rtl w:val="0"/>
+        </w:rPr>
+        <w:t xml:space="preserve">.</w:t>
+      </w:r>
+    </w:p>
+    <w:p>
+      <w:pPr>
+        <w:numPr>
+          <w:ilvl w:val="0"/>
+          <w:numId w:val="1"/>
         </w:numPr>
         <w:spacing w:after="0" w:afterAutospacing="0" w:before="0" w:beforeAutospacing="0" w:lineRule="auto"/>
         <w:ind w:left="1440" w:hanging="360"/>
@@ -343,44 +1133,51 @@
           <w:b w:val="1"/>
           <w:rtl w:val="0"/>
         </w:rPr>
-        <w:t xml:space="preserve">Servidores:</w:t>
-      </w:r>
-      <w:r>
-        <w:rPr>
-          <w:rFonts w:ascii="Sen" w:cs="Sen" w:eastAsia="Sen" w:hAnsi="Sen"/>
-          <w:rtl w:val="0"/>
-        </w:rPr>
-        <w:t xml:space="preserve"> Dispositivos que proporcionan servicios o datos a los clientes. En la misma aplicación de correo electrónico, el servidor es el que almacena y gestiona los mensajes de correo electrónico.</w:t>
-      </w:r>
-    </w:p>
-    <w:p>
-      <w:pPr>
-        <w:numPr>
-          <w:ilvl w:val="0"/>
-          <w:numId w:val="8"/>
-        </w:numPr>
-        <w:spacing w:after="0" w:afterAutospacing="0"/>
-        <w:ind w:left="720" w:hanging="360"/>
-        <w:rPr>
-          <w:rFonts w:ascii="Sen" w:cs="Sen" w:eastAsia="Sen" w:hAnsi="Sen"/>
-          <w:b w:val="1"/>
-          <w:u w:val="none"/>
-        </w:rPr>
-      </w:pPr>
-      <w:r>
-        <w:rPr>
-          <w:rFonts w:ascii="Sen" w:cs="Sen" w:eastAsia="Sen" w:hAnsi="Sen"/>
-          <w:b w:val="1"/>
-          <w:rtl w:val="0"/>
-        </w:rPr>
-        <w:t xml:space="preserve">¿Cuál es la diferencia entre una red conmutada de paquetes de una red conmutada de circuitos?</w:t>
-      </w:r>
-    </w:p>
-    <w:p>
-      <w:pPr>
-        <w:numPr>
-          <w:ilvl w:val="0"/>
-          <w:numId w:val="4"/>
+        <w:t xml:space="preserve">Capa de Transporte:</w:t>
+      </w:r>
+      <w:r>
+        <w:rPr>
+          <w:rFonts w:ascii="Sen" w:cs="Sen" w:eastAsia="Sen" w:hAnsi="Sen"/>
+          <w:rtl w:val="0"/>
+        </w:rPr>
+        <w:t xml:space="preserve"> </w:t>
+      </w:r>
+      <w:r>
+        <w:rPr>
+          <w:rFonts w:ascii="Sen" w:cs="Sen" w:eastAsia="Sen" w:hAnsi="Sen"/>
+          <w:b w:val="1"/>
+          <w:rtl w:val="0"/>
+        </w:rPr>
+        <w:t xml:space="preserve">segmento</w:t>
+      </w:r>
+      <w:r>
+        <w:rPr>
+          <w:rFonts w:ascii="Sen" w:cs="Sen" w:eastAsia="Sen" w:hAnsi="Sen"/>
+          <w:rtl w:val="0"/>
+        </w:rPr>
+        <w:t xml:space="preserve"> (para TCP) o </w:t>
+      </w:r>
+      <w:r>
+        <w:rPr>
+          <w:rFonts w:ascii="Sen" w:cs="Sen" w:eastAsia="Sen" w:hAnsi="Sen"/>
+          <w:b w:val="1"/>
+          <w:rtl w:val="0"/>
+        </w:rPr>
+        <w:t xml:space="preserve">datagrama</w:t>
+      </w:r>
+      <w:r>
+        <w:rPr>
+          <w:rFonts w:ascii="Sen" w:cs="Sen" w:eastAsia="Sen" w:hAnsi="Sen"/>
+          <w:rtl w:val="0"/>
+        </w:rPr>
+        <w:t xml:space="preserve"> (para UDP).</w:t>
+      </w:r>
+    </w:p>
+    <w:p>
+      <w:pPr>
+        <w:numPr>
+          <w:ilvl w:val="0"/>
+          <w:numId w:val="1"/>
         </w:numPr>
         <w:spacing w:after="0" w:afterAutospacing="0" w:before="0" w:beforeAutospacing="0" w:lineRule="auto"/>
         <w:ind w:left="1440" w:hanging="360"/>
@@ -391,21 +1188,36 @@
           <w:b w:val="1"/>
           <w:rtl w:val="0"/>
         </w:rPr>
-        <w:t xml:space="preserve">Red conmutada de paquetes:</w:t>
-      </w:r>
-      <w:r>
-        <w:rPr>
-          <w:rFonts w:ascii="Sen" w:cs="Sen" w:eastAsia="Sen" w:hAnsi="Sen"/>
-          <w:rtl w:val="0"/>
-        </w:rPr>
-        <w:t xml:space="preserve"> Los datos se dividen en paquetes y se envían a través de la red de manera independiente. Cada paquete puede tomar una ruta diferente para llegar a su destino. Este enfoque es más eficiente en el uso del ancho de banda y es utilizado en Internet.</w:t>
-      </w:r>
-    </w:p>
-    <w:p>
-      <w:pPr>
-        <w:numPr>
-          <w:ilvl w:val="0"/>
-          <w:numId w:val="4"/>
+        <w:t xml:space="preserve">Capa de Red:</w:t>
+      </w:r>
+      <w:r>
+        <w:rPr>
+          <w:rFonts w:ascii="Sen" w:cs="Sen" w:eastAsia="Sen" w:hAnsi="Sen"/>
+          <w:rtl w:val="0"/>
+        </w:rPr>
+        <w:t xml:space="preserve"> </w:t>
+      </w:r>
+      <w:r>
+        <w:rPr>
+          <w:rFonts w:ascii="Sen" w:cs="Sen" w:eastAsia="Sen" w:hAnsi="Sen"/>
+          <w:b w:val="1"/>
+          <w:rtl w:val="0"/>
+        </w:rPr>
+        <w:t xml:space="preserve">paquete</w:t>
+      </w:r>
+      <w:r>
+        <w:rPr>
+          <w:rFonts w:ascii="Sen" w:cs="Sen" w:eastAsia="Sen" w:hAnsi="Sen"/>
+          <w:rtl w:val="0"/>
+        </w:rPr>
+        <w:t xml:space="preserve">.</w:t>
+      </w:r>
+    </w:p>
+    <w:p>
+      <w:pPr>
+        <w:numPr>
+          <w:ilvl w:val="0"/>
+          <w:numId w:val="1"/>
         </w:numPr>
         <w:spacing w:after="0" w:afterAutospacing="0" w:before="0" w:beforeAutospacing="0" w:lineRule="auto"/>
         <w:ind w:left="1440" w:hanging="360"/>
@@ -416,27 +1228,40 @@
           <w:b w:val="1"/>
           <w:rtl w:val="0"/>
         </w:rPr>
-        <w:t xml:space="preserve">Red conmutada de circuitos:</w:t>
-      </w:r>
-      <w:r>
-        <w:rPr>
-          <w:rFonts w:ascii="Sen" w:cs="Sen" w:eastAsia="Sen" w:hAnsi="Sen"/>
-          <w:rtl w:val="0"/>
-        </w:rPr>
-        <w:t xml:space="preserve"> Se establece una conexión dedicada entre los dos puntos de comunicación durante la duración de la llamada o transferencia de datos. Esta conexión permanece abierta y exclusiva para los dos puntos, como en las redes telefónicas tradicionales.</w:t>
-      </w:r>
-    </w:p>
-    <w:p>
-      <w:pPr>
-        <w:numPr>
-          <w:ilvl w:val="0"/>
-          <w:numId w:val="8"/>
-        </w:numPr>
-        <w:spacing w:after="0" w:afterAutospacing="0"/>
+        <w:t xml:space="preserve">Capa de Enlace:</w:t>
+      </w:r>
+      <w:r>
+        <w:rPr>
+          <w:rFonts w:ascii="Sen" w:cs="Sen" w:eastAsia="Sen" w:hAnsi="Sen"/>
+          <w:rtl w:val="0"/>
+        </w:rPr>
+        <w:t xml:space="preserve"> </w:t>
+      </w:r>
+      <w:r>
+        <w:rPr>
+          <w:rFonts w:ascii="Sen" w:cs="Sen" w:eastAsia="Sen" w:hAnsi="Sen"/>
+          <w:b w:val="1"/>
+          <w:rtl w:val="0"/>
+        </w:rPr>
+        <w:t xml:space="preserve">trama</w:t>
+      </w:r>
+      <w:r>
+        <w:rPr>
+          <w:rFonts w:ascii="Sen" w:cs="Sen" w:eastAsia="Sen" w:hAnsi="Sen"/>
+          <w:rtl w:val="0"/>
+        </w:rPr>
+        <w:t xml:space="preserve">.</w:t>
+      </w:r>
+    </w:p>
+    <w:p>
+      <w:pPr>
+        <w:numPr>
+          <w:ilvl w:val="0"/>
+          <w:numId w:val="11"/>
+        </w:numPr>
         <w:ind w:left="720" w:hanging="360"/>
         <w:rPr>
           <w:rFonts w:ascii="Sen" w:cs="Sen" w:eastAsia="Sen" w:hAnsi="Sen"/>
-          <w:b w:val="1"/>
           <w:u w:val="none"/>
         </w:rPr>
       </w:pPr>
@@ -446,7 +1271,12 @@
           <w:b w:val="1"/>
           <w:rtl w:val="0"/>
         </w:rPr>
-        <w:t xml:space="preserve">Analice qué tipo de red es una red de telefonía y qué tipo de red es Internet.</w:t>
+        <w:t xml:space="preserve">¿Qué es la encapsulación? Si una capa realiza la encapsulación de datos, ¿qué capa del nodo receptor realizará el proceso inverso?</w:t>
+      </w:r>
+      <w:r>
+        <w:rPr>
+          <w:rtl w:val="0"/>
+        </w:rPr>
       </w:r>
     </w:p>
     <w:p>
@@ -455,217 +1285,445 @@
           <w:ilvl w:val="0"/>
           <w:numId w:val="7"/>
         </w:numPr>
+        <w:ind w:left="1440" w:hanging="360"/>
+        <w:rPr>
+          <w:rFonts w:ascii="Sen" w:cs="Sen" w:eastAsia="Sen" w:hAnsi="Sen"/>
+          <w:u w:val="none"/>
+        </w:rPr>
+      </w:pPr>
+      <w:r>
+        <w:rPr>
+          <w:rFonts w:ascii="Sen" w:cs="Sen" w:eastAsia="Sen" w:hAnsi="Sen"/>
+          <w:rtl w:val="0"/>
+        </w:rPr>
+        <w:t xml:space="preserve">Encapsulación: Proceso donde una capa de un protocolo añade encabezados y tráilers a los datos recibidos de la capa superior antes de enviarlos a la capa inferior.</w:t>
+      </w:r>
+    </w:p>
+    <w:p>
+      <w:pPr>
+        <w:numPr>
+          <w:ilvl w:val="0"/>
+          <w:numId w:val="7"/>
+        </w:numPr>
+        <w:ind w:left="1440" w:hanging="360"/>
+        <w:rPr>
+          <w:rFonts w:ascii="Sen" w:cs="Sen" w:eastAsia="Sen" w:hAnsi="Sen"/>
+          <w:u w:val="none"/>
+        </w:rPr>
+      </w:pPr>
+      <w:r>
+        <w:rPr>
+          <w:rFonts w:ascii="Sen" w:cs="Sen" w:eastAsia="Sen" w:hAnsi="Sen"/>
+          <w:rtl w:val="0"/>
+        </w:rPr>
+        <w:t xml:space="preserve">La capa del receptor que desencapsula los datos es la misma que encapsula los datos en el emisor.</w:t>
+      </w:r>
+      <w:r>
+        <w:rPr>
+          <w:rtl w:val="0"/>
+        </w:rPr>
+      </w:r>
+    </w:p>
+    <w:p>
+      <w:pPr>
+        <w:numPr>
+          <w:ilvl w:val="0"/>
+          <w:numId w:val="11"/>
+        </w:numPr>
+        <w:ind w:left="720" w:hanging="360"/>
+        <w:rPr>
+          <w:rFonts w:ascii="Sen" w:cs="Sen" w:eastAsia="Sen" w:hAnsi="Sen"/>
+          <w:b w:val="1"/>
+          <w:u w:val="none"/>
+        </w:rPr>
+      </w:pPr>
+      <w:r>
+        <w:rPr>
+          <w:rFonts w:ascii="Sen" w:cs="Sen" w:eastAsia="Sen" w:hAnsi="Sen"/>
+          <w:b w:val="1"/>
+          <w:rtl w:val="0"/>
+        </w:rPr>
+        <w:t xml:space="preserve">Describa cuáles son las funciones de cada una de las capas del stack TCP/IP o protocolo de Internet.</w:t>
+      </w:r>
+    </w:p>
+    <w:p>
+      <w:pPr>
+        <w:spacing w:after="240" w:before="240" w:lineRule="auto"/>
+        <w:rPr>
+          <w:rFonts w:ascii="Sen" w:cs="Sen" w:eastAsia="Sen" w:hAnsi="Sen"/>
+        </w:rPr>
+      </w:pPr>
+      <w:r>
+        <w:rPr>
+          <w:rFonts w:ascii="Sen" w:cs="Sen" w:eastAsia="Sen" w:hAnsi="Sen"/>
+          <w:b w:val="1"/>
+          <w:rtl w:val="0"/>
+        </w:rPr>
+        <w:t xml:space="preserve">Capa de Aplicación</w:t>
+        <w:br w:type="textWrapping"/>
+      </w:r>
+      <w:r>
+        <w:rPr>
+          <w:rFonts w:ascii="Sen" w:cs="Sen" w:eastAsia="Sen" w:hAnsi="Sen"/>
+          <w:rtl w:val="0"/>
+        </w:rPr>
+        <w:t xml:space="preserve">Función principal: Proporcionar servicios de red directamente a las aplicaciones del usuario.</w:t>
+        <w:br w:type="textWrapping"/>
+        <w:t xml:space="preserve">Ejemplos de protocolos:</w:t>
+      </w:r>
+    </w:p>
+    <w:p>
+      <w:pPr>
+        <w:numPr>
+          <w:ilvl w:val="0"/>
+          <w:numId w:val="6"/>
+        </w:numPr>
+        <w:spacing w:after="0" w:afterAutospacing="0" w:before="240" w:lineRule="auto"/>
+        <w:ind w:left="720" w:hanging="360"/>
+        <w:rPr>
+          <w:rFonts w:ascii="Sen" w:cs="Sen" w:eastAsia="Sen" w:hAnsi="Sen"/>
+        </w:rPr>
+      </w:pPr>
+      <w:r>
+        <w:rPr>
+          <w:rFonts w:ascii="Sen" w:cs="Sen" w:eastAsia="Sen" w:hAnsi="Sen"/>
+          <w:rtl w:val="0"/>
+        </w:rPr>
+        <w:t xml:space="preserve">HTTP (para navegación web)</w:t>
+      </w:r>
+    </w:p>
+    <w:p>
+      <w:pPr>
+        <w:numPr>
+          <w:ilvl w:val="0"/>
+          <w:numId w:val="6"/>
+        </w:numPr>
         <w:spacing w:after="0" w:afterAutospacing="0" w:before="0" w:beforeAutospacing="0" w:lineRule="auto"/>
-        <w:ind w:left="1440" w:hanging="360"/>
-      </w:pPr>
-      <w:r>
-        <w:rPr>
-          <w:rFonts w:ascii="Sen" w:cs="Sen" w:eastAsia="Sen" w:hAnsi="Sen"/>
-          <w:b w:val="1"/>
-          <w:rtl w:val="0"/>
-        </w:rPr>
-        <w:t xml:space="preserve">Red de telefonía:</w:t>
-      </w:r>
-      <w:r>
-        <w:rPr>
-          <w:rFonts w:ascii="Sen" w:cs="Sen" w:eastAsia="Sen" w:hAnsi="Sen"/>
-          <w:rtl w:val="0"/>
-        </w:rPr>
-        <w:t xml:space="preserve"> Tradicionalmente es una red conmutada de circuitos, donde se establece un circuito dedicado para cada llamada telefónica entre el llamante y el receptor.</w:t>
-      </w:r>
-    </w:p>
-    <w:p>
-      <w:pPr>
-        <w:numPr>
-          <w:ilvl w:val="0"/>
-          <w:numId w:val="7"/>
+        <w:ind w:left="720" w:hanging="360"/>
+        <w:rPr>
+          <w:rFonts w:ascii="Sen" w:cs="Sen" w:eastAsia="Sen" w:hAnsi="Sen"/>
+        </w:rPr>
+      </w:pPr>
+      <w:r>
+        <w:rPr>
+          <w:rFonts w:ascii="Sen" w:cs="Sen" w:eastAsia="Sen" w:hAnsi="Sen"/>
+          <w:rtl w:val="0"/>
+        </w:rPr>
+        <w:t xml:space="preserve">FTP (para transferencia de archivos)</w:t>
+      </w:r>
+    </w:p>
+    <w:p>
+      <w:pPr>
+        <w:numPr>
+          <w:ilvl w:val="0"/>
+          <w:numId w:val="6"/>
         </w:numPr>
         <w:spacing w:after="0" w:afterAutospacing="0" w:before="0" w:beforeAutospacing="0" w:lineRule="auto"/>
-        <w:ind w:left="1440" w:hanging="360"/>
-      </w:pPr>
-      <w:r>
-        <w:rPr>
-          <w:rFonts w:ascii="Sen" w:cs="Sen" w:eastAsia="Sen" w:hAnsi="Sen"/>
-          <w:b w:val="1"/>
-          <w:rtl w:val="0"/>
-        </w:rPr>
-        <w:t xml:space="preserve">Internet:</w:t>
-      </w:r>
-      <w:r>
-        <w:rPr>
-          <w:rFonts w:ascii="Sen" w:cs="Sen" w:eastAsia="Sen" w:hAnsi="Sen"/>
-          <w:rtl w:val="0"/>
-        </w:rPr>
-        <w:t xml:space="preserve"> Es una red conmutada de paquetes, donde los datos se dividen en paquetes que se envían de manera independiente a través de la red y pueden tomar diferentes rutas para llegar a su destino.</w:t>
-      </w:r>
-    </w:p>
-    <w:p>
-      <w:pPr>
-        <w:numPr>
-          <w:ilvl w:val="0"/>
-          <w:numId w:val="8"/>
-        </w:numPr>
-        <w:spacing w:after="0" w:afterAutospacing="0"/>
         <w:ind w:left="720" w:hanging="360"/>
         <w:rPr>
           <w:rFonts w:ascii="Sen" w:cs="Sen" w:eastAsia="Sen" w:hAnsi="Sen"/>
-          <w:b w:val="1"/>
-          <w:u w:val="none"/>
-        </w:rPr>
-      </w:pPr>
-      <w:r>
-        <w:rPr>
-          <w:rFonts w:ascii="Sen" w:cs="Sen" w:eastAsia="Sen" w:hAnsi="Sen"/>
-          <w:b w:val="1"/>
-          <w:rtl w:val="0"/>
-        </w:rPr>
-        <w:t xml:space="preserve">Describa brevemente las distintas alternativas que conoce para acceder a Internet en su hogar.</w:t>
-      </w:r>
-    </w:p>
-    <w:p>
-      <w:pPr>
-        <w:numPr>
-          <w:ilvl w:val="0"/>
-          <w:numId w:val="9"/>
+        </w:rPr>
+      </w:pPr>
+      <w:r>
+        <w:rPr>
+          <w:rFonts w:ascii="Sen" w:cs="Sen" w:eastAsia="Sen" w:hAnsi="Sen"/>
+          <w:rtl w:val="0"/>
+        </w:rPr>
+        <w:t xml:space="preserve">SMTP (para correo electrónico)</w:t>
+      </w:r>
+    </w:p>
+    <w:p>
+      <w:pPr>
+        <w:numPr>
+          <w:ilvl w:val="0"/>
+          <w:numId w:val="6"/>
+        </w:numPr>
+        <w:spacing w:after="240" w:before="0" w:beforeAutospacing="0" w:lineRule="auto"/>
+        <w:ind w:left="720" w:hanging="360"/>
+        <w:rPr>
+          <w:rFonts w:ascii="Sen" w:cs="Sen" w:eastAsia="Sen" w:hAnsi="Sen"/>
+        </w:rPr>
+      </w:pPr>
+      <w:r>
+        <w:rPr>
+          <w:rFonts w:ascii="Sen" w:cs="Sen" w:eastAsia="Sen" w:hAnsi="Sen"/>
+          <w:rtl w:val="0"/>
+        </w:rPr>
+        <w:t xml:space="preserve">DNS (para resolución de nombres de dominio)</w:t>
+      </w:r>
+    </w:p>
+    <w:p>
+      <w:pPr>
+        <w:spacing w:after="240" w:before="240" w:lineRule="auto"/>
+        <w:rPr>
+          <w:rFonts w:ascii="Sen" w:cs="Sen" w:eastAsia="Sen" w:hAnsi="Sen"/>
+        </w:rPr>
+      </w:pPr>
+      <w:r>
+        <w:rPr>
+          <w:rFonts w:ascii="Sen" w:cs="Sen" w:eastAsia="Sen" w:hAnsi="Sen"/>
+          <w:b w:val="1"/>
+          <w:rtl w:val="0"/>
+        </w:rPr>
+        <w:t xml:space="preserve">Capa de Transporte</w:t>
+        <w:br w:type="textWrapping"/>
+      </w:r>
+      <w:r>
+        <w:rPr>
+          <w:rFonts w:ascii="Sen" w:cs="Sen" w:eastAsia="Sen" w:hAnsi="Sen"/>
+          <w:rtl w:val="0"/>
+        </w:rPr>
+        <w:t xml:space="preserve">Función principal: Maneja la comunicación de extremo a extremo, asegurando la entrega correcta de datos entre aplicaciones.</w:t>
+        <w:br w:type="textWrapping"/>
+        <w:t xml:space="preserve">Protocolos comunes:</w:t>
+      </w:r>
+    </w:p>
+    <w:p>
+      <w:pPr>
+        <w:numPr>
+          <w:ilvl w:val="0"/>
+          <w:numId w:val="13"/>
+        </w:numPr>
+        <w:spacing w:after="0" w:afterAutospacing="0" w:before="240" w:lineRule="auto"/>
+        <w:ind w:left="720" w:hanging="360"/>
+        <w:rPr>
+          <w:rFonts w:ascii="Sen" w:cs="Sen" w:eastAsia="Sen" w:hAnsi="Sen"/>
+        </w:rPr>
+      </w:pPr>
+      <w:r>
+        <w:rPr>
+          <w:rFonts w:ascii="Sen" w:cs="Sen" w:eastAsia="Sen" w:hAnsi="Sen"/>
+          <w:rtl w:val="0"/>
+        </w:rPr>
+        <w:t xml:space="preserve">TCP (Transmission Control Protocol): Ofrece comunicación fiable y control de flujo.</w:t>
+      </w:r>
+    </w:p>
+    <w:p>
+      <w:pPr>
+        <w:numPr>
+          <w:ilvl w:val="0"/>
+          <w:numId w:val="13"/>
+        </w:numPr>
+        <w:spacing w:after="240" w:before="0" w:beforeAutospacing="0" w:lineRule="auto"/>
+        <w:ind w:left="720" w:hanging="360"/>
+        <w:rPr>
+          <w:rFonts w:ascii="Sen" w:cs="Sen" w:eastAsia="Sen" w:hAnsi="Sen"/>
+        </w:rPr>
+      </w:pPr>
+      <w:r>
+        <w:rPr>
+          <w:rFonts w:ascii="Sen" w:cs="Sen" w:eastAsia="Sen" w:hAnsi="Sen"/>
+          <w:rtl w:val="0"/>
+        </w:rPr>
+        <w:t xml:space="preserve">UDP (User Datagram Protocol): Proporciona una comunicación sin conexión y más rápida, pero sin garantías de entrega.</w:t>
+      </w:r>
+    </w:p>
+    <w:p>
+      <w:pPr>
+        <w:spacing w:after="240" w:before="240" w:lineRule="auto"/>
+        <w:rPr>
+          <w:rFonts w:ascii="Sen" w:cs="Sen" w:eastAsia="Sen" w:hAnsi="Sen"/>
+        </w:rPr>
+      </w:pPr>
+      <w:r>
+        <w:rPr>
+          <w:rFonts w:ascii="Sen" w:cs="Sen" w:eastAsia="Sen" w:hAnsi="Sen"/>
+          <w:b w:val="1"/>
+          <w:rtl w:val="0"/>
+        </w:rPr>
+        <w:t xml:space="preserve">Capa de Internet</w:t>
+        <w:br w:type="textWrapping"/>
+      </w:r>
+      <w:r>
+        <w:rPr>
+          <w:rFonts w:ascii="Sen" w:cs="Sen" w:eastAsia="Sen" w:hAnsi="Sen"/>
+          <w:rtl w:val="0"/>
+        </w:rPr>
+        <w:t xml:space="preserve">Función principal: Se encarga del direccionamiento y enrutamiento de los paquetes de datos a través de la red.</w:t>
+        <w:br w:type="textWrapping"/>
+        <w:t xml:space="preserve">Protocolos comunes:</w:t>
+      </w:r>
+    </w:p>
+    <w:p>
+      <w:pPr>
+        <w:numPr>
+          <w:ilvl w:val="0"/>
+          <w:numId w:val="14"/>
+        </w:numPr>
+        <w:spacing w:after="0" w:afterAutospacing="0" w:before="240" w:lineRule="auto"/>
+        <w:ind w:left="720" w:hanging="360"/>
+        <w:rPr>
+          <w:rFonts w:ascii="Sen" w:cs="Sen" w:eastAsia="Sen" w:hAnsi="Sen"/>
+        </w:rPr>
+      </w:pPr>
+      <w:r>
+        <w:rPr>
+          <w:rFonts w:ascii="Sen" w:cs="Sen" w:eastAsia="Sen" w:hAnsi="Sen"/>
+          <w:rtl w:val="0"/>
+        </w:rPr>
+        <w:t xml:space="preserve">IP (Internet Protocol): Define las direcciones y el enrutamiento de los paquetes.</w:t>
+      </w:r>
+    </w:p>
+    <w:p>
+      <w:pPr>
+        <w:numPr>
+          <w:ilvl w:val="0"/>
+          <w:numId w:val="14"/>
         </w:numPr>
         <w:spacing w:after="0" w:afterAutospacing="0" w:before="0" w:beforeAutospacing="0" w:lineRule="auto"/>
-        <w:ind w:left="1440" w:hanging="360"/>
-      </w:pPr>
-      <w:r>
-        <w:rPr>
-          <w:rFonts w:ascii="Sen" w:cs="Sen" w:eastAsia="Sen" w:hAnsi="Sen"/>
-          <w:b w:val="1"/>
-          <w:rtl w:val="0"/>
-        </w:rPr>
-        <w:t xml:space="preserve">Banda Ancha por Cable:</w:t>
-      </w:r>
-      <w:r>
-        <w:rPr>
-          <w:rFonts w:ascii="Sen" w:cs="Sen" w:eastAsia="Sen" w:hAnsi="Sen"/>
-          <w:rtl w:val="0"/>
-        </w:rPr>
-        <w:t xml:space="preserve"> Utiliza cables coaxiales para proporcionar acceso a Internet de alta velocidad.</w:t>
-      </w:r>
-    </w:p>
-    <w:p>
-      <w:pPr>
-        <w:numPr>
-          <w:ilvl w:val="0"/>
-          <w:numId w:val="9"/>
+        <w:ind w:left="720" w:hanging="360"/>
+        <w:rPr>
+          <w:rFonts w:ascii="Sen" w:cs="Sen" w:eastAsia="Sen" w:hAnsi="Sen"/>
+        </w:rPr>
+      </w:pPr>
+      <w:r>
+        <w:rPr>
+          <w:rFonts w:ascii="Sen" w:cs="Sen" w:eastAsia="Sen" w:hAnsi="Sen"/>
+          <w:rtl w:val="0"/>
+        </w:rPr>
+        <w:t xml:space="preserve">ICMP (Internet Control Message Protocol): Maneja mensajes de control y errores.</w:t>
+      </w:r>
+    </w:p>
+    <w:p>
+      <w:pPr>
+        <w:numPr>
+          <w:ilvl w:val="0"/>
+          <w:numId w:val="14"/>
+        </w:numPr>
+        <w:spacing w:after="240" w:before="0" w:beforeAutospacing="0" w:lineRule="auto"/>
+        <w:ind w:left="720" w:hanging="360"/>
+        <w:rPr>
+          <w:rFonts w:ascii="Sen" w:cs="Sen" w:eastAsia="Sen" w:hAnsi="Sen"/>
+        </w:rPr>
+      </w:pPr>
+      <w:r>
+        <w:rPr>
+          <w:rFonts w:ascii="Sen" w:cs="Sen" w:eastAsia="Sen" w:hAnsi="Sen"/>
+          <w:rtl w:val="0"/>
+        </w:rPr>
+        <w:t xml:space="preserve">IGMP (Internet Group Management Protocol): Gestiona la membresía de grupos multicast.</w:t>
+      </w:r>
+    </w:p>
+    <w:p>
+      <w:pPr>
+        <w:spacing w:after="240" w:before="240" w:lineRule="auto"/>
+        <w:rPr>
+          <w:rFonts w:ascii="Sen" w:cs="Sen" w:eastAsia="Sen" w:hAnsi="Sen"/>
+        </w:rPr>
+      </w:pPr>
+      <w:r>
+        <w:rPr>
+          <w:rFonts w:ascii="Sen" w:cs="Sen" w:eastAsia="Sen" w:hAnsi="Sen"/>
+          <w:b w:val="1"/>
+          <w:rtl w:val="0"/>
+        </w:rPr>
+        <w:t xml:space="preserve">Capa de Acceso a la Red (o Capa de Enlace)</w:t>
+        <w:br w:type="textWrapping"/>
+      </w:r>
+      <w:r>
+        <w:rPr>
+          <w:rFonts w:ascii="Sen" w:cs="Sen" w:eastAsia="Sen" w:hAnsi="Sen"/>
+          <w:rtl w:val="0"/>
+        </w:rPr>
+        <w:t xml:space="preserve">Función principal: Transmite datos entre un dispositivo y la red física, encapsulando los datos en tramas y gestionando errores en el enlace.</w:t>
+        <w:br w:type="textWrapping"/>
+        <w:t xml:space="preserve">Protocolos comunes:</w:t>
+      </w:r>
+    </w:p>
+    <w:p>
+      <w:pPr>
+        <w:numPr>
+          <w:ilvl w:val="0"/>
+          <w:numId w:val="5"/>
+        </w:numPr>
+        <w:spacing w:after="0" w:afterAutospacing="0" w:before="240" w:lineRule="auto"/>
+        <w:ind w:left="720" w:hanging="360"/>
+        <w:rPr>
+          <w:rFonts w:ascii="Sen" w:cs="Sen" w:eastAsia="Sen" w:hAnsi="Sen"/>
+        </w:rPr>
+      </w:pPr>
+      <w:r>
+        <w:rPr>
+          <w:rFonts w:ascii="Sen" w:cs="Sen" w:eastAsia="Sen" w:hAnsi="Sen"/>
+          <w:rtl w:val="0"/>
+        </w:rPr>
+        <w:t xml:space="preserve">Ethernet (para redes cableadas)</w:t>
+      </w:r>
+    </w:p>
+    <w:p>
+      <w:pPr>
+        <w:numPr>
+          <w:ilvl w:val="0"/>
+          <w:numId w:val="5"/>
         </w:numPr>
         <w:spacing w:after="0" w:afterAutospacing="0" w:before="0" w:beforeAutospacing="0" w:lineRule="auto"/>
-        <w:ind w:left="1440" w:hanging="360"/>
-      </w:pPr>
-      <w:r>
-        <w:rPr>
-          <w:rFonts w:ascii="Sen" w:cs="Sen" w:eastAsia="Sen" w:hAnsi="Sen"/>
-          <w:b w:val="1"/>
-          <w:rtl w:val="0"/>
-        </w:rPr>
-        <w:t xml:space="preserve">Fibra Óptica:</w:t>
-      </w:r>
-      <w:r>
-        <w:rPr>
-          <w:rFonts w:ascii="Sen" w:cs="Sen" w:eastAsia="Sen" w:hAnsi="Sen"/>
-          <w:rtl w:val="0"/>
-        </w:rPr>
-        <w:t xml:space="preserve"> Ofrece una conexión de alta velocidad mediante cables de fibra óptica.</w:t>
-      </w:r>
-    </w:p>
-    <w:p>
-      <w:pPr>
-        <w:numPr>
-          <w:ilvl w:val="0"/>
-          <w:numId w:val="9"/>
+        <w:ind w:left="720" w:hanging="360"/>
+        <w:rPr>
+          <w:rFonts w:ascii="Sen" w:cs="Sen" w:eastAsia="Sen" w:hAnsi="Sen"/>
+        </w:rPr>
+      </w:pPr>
+      <w:r>
+        <w:rPr>
+          <w:rFonts w:ascii="Sen" w:cs="Sen" w:eastAsia="Sen" w:hAnsi="Sen"/>
+          <w:rtl w:val="0"/>
+        </w:rPr>
+        <w:t xml:space="preserve">Wi-Fi (para redes inalámbricas)</w:t>
+      </w:r>
+    </w:p>
+    <w:p>
+      <w:pPr>
+        <w:numPr>
+          <w:ilvl w:val="0"/>
+          <w:numId w:val="5"/>
         </w:numPr>
         <w:spacing w:after="0" w:afterAutospacing="0" w:before="0" w:beforeAutospacing="0" w:lineRule="auto"/>
-        <w:ind w:left="1440" w:hanging="360"/>
-      </w:pPr>
-      <w:r>
-        <w:rPr>
-          <w:rFonts w:ascii="Sen" w:cs="Sen" w:eastAsia="Sen" w:hAnsi="Sen"/>
-          <w:b w:val="1"/>
-          <w:rtl w:val="0"/>
-        </w:rPr>
-        <w:t xml:space="preserve">ADSL (Asymmetric Digital Subscriber Line):</w:t>
-      </w:r>
-      <w:r>
-        <w:rPr>
-          <w:rFonts w:ascii="Sen" w:cs="Sen" w:eastAsia="Sen" w:hAnsi="Sen"/>
-          <w:rtl w:val="0"/>
-        </w:rPr>
-        <w:t xml:space="preserve"> Utiliza líneas telefónicas para proporcionar acceso a Internet, con velocidades de descarga más rápidas que las de subida.</w:t>
-      </w:r>
-    </w:p>
-    <w:p>
-      <w:pPr>
-        <w:numPr>
-          <w:ilvl w:val="0"/>
-          <w:numId w:val="9"/>
-        </w:numPr>
-        <w:spacing w:after="0" w:afterAutospacing="0" w:before="0" w:beforeAutospacing="0" w:lineRule="auto"/>
-        <w:ind w:left="1440" w:hanging="360"/>
-      </w:pPr>
-      <w:r>
-        <w:rPr>
-          <w:rFonts w:ascii="Sen" w:cs="Sen" w:eastAsia="Sen" w:hAnsi="Sen"/>
-          <w:b w:val="1"/>
-          <w:rtl w:val="0"/>
-        </w:rPr>
-        <w:t xml:space="preserve">Satélite:</w:t>
-      </w:r>
-      <w:r>
-        <w:rPr>
-          <w:rFonts w:ascii="Sen" w:cs="Sen" w:eastAsia="Sen" w:hAnsi="Sen"/>
-          <w:rtl w:val="0"/>
-        </w:rPr>
-        <w:t xml:space="preserve"> Proporciona acceso a Internet a través de señales satelitales, ideal para áreas rurales.</w:t>
-      </w:r>
-    </w:p>
-    <w:p>
-      <w:pPr>
-        <w:numPr>
-          <w:ilvl w:val="0"/>
-          <w:numId w:val="9"/>
-        </w:numPr>
-        <w:spacing w:after="0" w:afterAutospacing="0" w:before="0" w:beforeAutospacing="0" w:lineRule="auto"/>
-        <w:ind w:left="1440" w:hanging="360"/>
-      </w:pPr>
-      <w:r>
-        <w:rPr>
-          <w:rFonts w:ascii="Sen" w:cs="Sen" w:eastAsia="Sen" w:hAnsi="Sen"/>
-          <w:b w:val="1"/>
-          <w:rtl w:val="0"/>
-        </w:rPr>
-        <w:t xml:space="preserve">Red Móvil (4G/5G):</w:t>
-      </w:r>
-      <w:r>
-        <w:rPr>
-          <w:rFonts w:ascii="Sen" w:cs="Sen" w:eastAsia="Sen" w:hAnsi="Sen"/>
-          <w:rtl w:val="0"/>
-        </w:rPr>
-        <w:t xml:space="preserve"> Utiliza redes móviles para proporcionar acceso a Internet mediante datos móviles.</w:t>
-      </w:r>
-    </w:p>
-    <w:p>
-      <w:pPr>
-        <w:numPr>
-          <w:ilvl w:val="0"/>
-          <w:numId w:val="8"/>
-        </w:numPr>
         <w:ind w:left="720" w:hanging="360"/>
         <w:rPr>
           <w:rFonts w:ascii="Sen" w:cs="Sen" w:eastAsia="Sen" w:hAnsi="Sen"/>
-          <w:u w:val="none"/>
-        </w:rPr>
-      </w:pPr>
-      <w:r>
-        <w:rPr>
-          <w:rFonts w:ascii="Sen" w:cs="Sen" w:eastAsia="Sen" w:hAnsi="Sen"/>
-          <w:b w:val="1"/>
-          <w:rtl w:val="0"/>
-        </w:rPr>
-        <w:t xml:space="preserve">¿Qué ventajas tiene una implementación basada en capas o niveles?</w:t>
+        </w:rPr>
+      </w:pPr>
+      <w:r>
+        <w:rPr>
+          <w:rFonts w:ascii="Sen" w:cs="Sen" w:eastAsia="Sen" w:hAnsi="Sen"/>
+          <w:rtl w:val="0"/>
+        </w:rPr>
+        <w:t xml:space="preserve">ARP (Address Resolution Protocol): Resuelve direcciones IP a direcciones MAC en una red local.</w:t>
+      </w:r>
+    </w:p>
+    <w:p>
+      <w:pPr>
+        <w:numPr>
+          <w:ilvl w:val="0"/>
+          <w:numId w:val="5"/>
+        </w:numPr>
+        <w:spacing w:after="240" w:before="0" w:beforeAutospacing="0" w:lineRule="auto"/>
+        <w:ind w:left="720" w:hanging="360"/>
+        <w:rPr>
+          <w:rFonts w:ascii="Sen" w:cs="Sen" w:eastAsia="Sen" w:hAnsi="Sen"/>
+        </w:rPr>
+      </w:pPr>
+      <w:r>
+        <w:rPr>
+          <w:rFonts w:ascii="Sen" w:cs="Sen" w:eastAsia="Sen" w:hAnsi="Sen"/>
+          <w:rtl w:val="0"/>
+        </w:rPr>
+        <w:t xml:space="preserve">PPP (Point-to-Point Protocol): Se utiliza en conexiones punto a punto.</w:t>
+      </w:r>
+    </w:p>
+    <w:p>
+      <w:pPr>
+        <w:spacing w:after="240" w:before="240" w:lineRule="auto"/>
+        <w:rPr>
+          <w:rFonts w:ascii="Sen" w:cs="Sen" w:eastAsia="Sen" w:hAnsi="Sen"/>
+        </w:rPr>
+      </w:pPr>
+      <w:r>
+        <w:rPr>
+          <w:rFonts w:ascii="Sen" w:cs="Sen" w:eastAsia="Sen" w:hAnsi="Sen"/>
+          <w:b w:val="1"/>
+          <w:rtl w:val="0"/>
+        </w:rPr>
+        <w:t xml:space="preserve">Capa Física</w:t>
         <w:br w:type="textWrapping"/>
       </w:r>
       <w:r>
@@ -673,394 +1731,30 @@
           <w:rFonts w:ascii="Sen" w:cs="Sen" w:eastAsia="Sen" w:hAnsi="Sen"/>
           <w:rtl w:val="0"/>
         </w:rPr>
-        <w:t xml:space="preserve">Una implementación basada en capas permite modularidad, lo que facilita la gestión y el mantenimiento del sistema. Cada capa se encarga de una función específica y se comunica con las capas adyacentes a través de interfaces bien definidas. Esto permite realizar cambios en una capa sin afectar las demás, facilita la interoperabilidad y simplifica la resolución de problemas.</w:t>
-      </w:r>
-    </w:p>
-    <w:p>
-      <w:pPr>
-        <w:numPr>
-          <w:ilvl w:val="0"/>
-          <w:numId w:val="8"/>
-        </w:numPr>
-        <w:spacing w:after="0" w:afterAutospacing="0"/>
-        <w:ind w:left="720" w:hanging="360"/>
-        <w:rPr>
-          <w:rFonts w:ascii="Sen" w:cs="Sen" w:eastAsia="Sen" w:hAnsi="Sen"/>
-          <w:b w:val="1"/>
-          <w:u w:val="none"/>
-        </w:rPr>
-      </w:pPr>
-      <w:r>
-        <w:rPr>
-          <w:rFonts w:ascii="Sen" w:cs="Sen" w:eastAsia="Sen" w:hAnsi="Sen"/>
-          <w:b w:val="1"/>
-          <w:rtl w:val="0"/>
-        </w:rPr>
-        <w:t xml:space="preserve">¿Cómo se llama la PDU de cada una de las siguientes capas: Aplicación, Transporte, Red y Enlace?</w:t>
-      </w:r>
-    </w:p>
-    <w:p>
-      <w:pPr>
-        <w:numPr>
-          <w:ilvl w:val="0"/>
-          <w:numId w:val="1"/>
-        </w:numPr>
-        <w:spacing w:after="0" w:afterAutospacing="0" w:before="0" w:beforeAutospacing="0" w:lineRule="auto"/>
-        <w:ind w:left="1440" w:hanging="360"/>
-      </w:pPr>
-      <w:r>
-        <w:rPr>
-          <w:rFonts w:ascii="Sen" w:cs="Sen" w:eastAsia="Sen" w:hAnsi="Sen"/>
-          <w:b w:val="1"/>
-          <w:rtl w:val="0"/>
-        </w:rPr>
-        <w:t xml:space="preserve">Capa de Aplicación:</w:t>
-      </w:r>
-      <w:r>
-        <w:rPr>
-          <w:rFonts w:ascii="Sen" w:cs="Sen" w:eastAsia="Sen" w:hAnsi="Sen"/>
-          <w:rtl w:val="0"/>
-        </w:rPr>
-        <w:t xml:space="preserve"> PDU (Protocol Data Unit) llamada </w:t>
-      </w:r>
-      <w:r>
-        <w:rPr>
-          <w:rFonts w:ascii="Sen" w:cs="Sen" w:eastAsia="Sen" w:hAnsi="Sen"/>
-          <w:b w:val="1"/>
-          <w:rtl w:val="0"/>
-        </w:rPr>
-        <w:t xml:space="preserve">mensaje</w:t>
-      </w:r>
-      <w:r>
-        <w:rPr>
-          <w:rFonts w:ascii="Sen" w:cs="Sen" w:eastAsia="Sen" w:hAnsi="Sen"/>
-          <w:rtl w:val="0"/>
-        </w:rPr>
-        <w:t xml:space="preserve"> o </w:t>
-      </w:r>
-      <w:r>
-        <w:rPr>
-          <w:rFonts w:ascii="Sen" w:cs="Sen" w:eastAsia="Sen" w:hAnsi="Sen"/>
-          <w:b w:val="1"/>
-          <w:rtl w:val="0"/>
-        </w:rPr>
-        <w:t xml:space="preserve">dato</w:t>
-      </w:r>
-      <w:r>
-        <w:rPr>
-          <w:rFonts w:ascii="Sen" w:cs="Sen" w:eastAsia="Sen" w:hAnsi="Sen"/>
-          <w:rtl w:val="0"/>
-        </w:rPr>
-        <w:t xml:space="preserve">.</w:t>
-      </w:r>
-    </w:p>
-    <w:p>
-      <w:pPr>
-        <w:numPr>
-          <w:ilvl w:val="0"/>
-          <w:numId w:val="1"/>
-        </w:numPr>
-        <w:spacing w:after="0" w:afterAutospacing="0" w:before="0" w:beforeAutospacing="0" w:lineRule="auto"/>
-        <w:ind w:left="1440" w:hanging="360"/>
-      </w:pPr>
-      <w:r>
-        <w:rPr>
-          <w:rFonts w:ascii="Sen" w:cs="Sen" w:eastAsia="Sen" w:hAnsi="Sen"/>
-          <w:b w:val="1"/>
-          <w:rtl w:val="0"/>
-        </w:rPr>
-        <w:t xml:space="preserve">Capa de Transporte:</w:t>
-      </w:r>
-      <w:r>
-        <w:rPr>
-          <w:rFonts w:ascii="Sen" w:cs="Sen" w:eastAsia="Sen" w:hAnsi="Sen"/>
-          <w:rtl w:val="0"/>
-        </w:rPr>
-        <w:t xml:space="preserve"> PDU llamada </w:t>
-      </w:r>
-      <w:r>
-        <w:rPr>
-          <w:rFonts w:ascii="Sen" w:cs="Sen" w:eastAsia="Sen" w:hAnsi="Sen"/>
-          <w:b w:val="1"/>
-          <w:rtl w:val="0"/>
-        </w:rPr>
-        <w:t xml:space="preserve">segmento</w:t>
-      </w:r>
-      <w:r>
-        <w:rPr>
-          <w:rFonts w:ascii="Sen" w:cs="Sen" w:eastAsia="Sen" w:hAnsi="Sen"/>
-          <w:rtl w:val="0"/>
-        </w:rPr>
-        <w:t xml:space="preserve"> (para TCP) o </w:t>
-      </w:r>
-      <w:r>
-        <w:rPr>
-          <w:rFonts w:ascii="Sen" w:cs="Sen" w:eastAsia="Sen" w:hAnsi="Sen"/>
-          <w:b w:val="1"/>
-          <w:rtl w:val="0"/>
-        </w:rPr>
-        <w:t xml:space="preserve">datagrama</w:t>
-      </w:r>
-      <w:r>
-        <w:rPr>
-          <w:rFonts w:ascii="Sen" w:cs="Sen" w:eastAsia="Sen" w:hAnsi="Sen"/>
-          <w:rtl w:val="0"/>
-        </w:rPr>
-        <w:t xml:space="preserve"> (para UDP).</w:t>
-      </w:r>
-    </w:p>
-    <w:p>
-      <w:pPr>
-        <w:numPr>
-          <w:ilvl w:val="0"/>
-          <w:numId w:val="1"/>
-        </w:numPr>
-        <w:spacing w:after="0" w:afterAutospacing="0" w:before="0" w:beforeAutospacing="0" w:lineRule="auto"/>
-        <w:ind w:left="1440" w:hanging="360"/>
-      </w:pPr>
-      <w:r>
-        <w:rPr>
-          <w:rFonts w:ascii="Sen" w:cs="Sen" w:eastAsia="Sen" w:hAnsi="Sen"/>
-          <w:b w:val="1"/>
-          <w:rtl w:val="0"/>
-        </w:rPr>
-        <w:t xml:space="preserve">Capa de Red:</w:t>
-      </w:r>
-      <w:r>
-        <w:rPr>
-          <w:rFonts w:ascii="Sen" w:cs="Sen" w:eastAsia="Sen" w:hAnsi="Sen"/>
-          <w:rtl w:val="0"/>
-        </w:rPr>
-        <w:t xml:space="preserve"> PDU llamada </w:t>
-      </w:r>
-      <w:r>
-        <w:rPr>
-          <w:rFonts w:ascii="Sen" w:cs="Sen" w:eastAsia="Sen" w:hAnsi="Sen"/>
-          <w:b w:val="1"/>
-          <w:rtl w:val="0"/>
-        </w:rPr>
-        <w:t xml:space="preserve">paquete</w:t>
-      </w:r>
-      <w:r>
-        <w:rPr>
-          <w:rFonts w:ascii="Sen" w:cs="Sen" w:eastAsia="Sen" w:hAnsi="Sen"/>
-          <w:rtl w:val="0"/>
-        </w:rPr>
-        <w:t xml:space="preserve">.</w:t>
-      </w:r>
-    </w:p>
-    <w:p>
-      <w:pPr>
-        <w:numPr>
-          <w:ilvl w:val="0"/>
-          <w:numId w:val="1"/>
-        </w:numPr>
-        <w:spacing w:after="0" w:afterAutospacing="0" w:before="0" w:beforeAutospacing="0" w:lineRule="auto"/>
-        <w:ind w:left="1440" w:hanging="360"/>
-      </w:pPr>
-      <w:r>
-        <w:rPr>
-          <w:rFonts w:ascii="Sen" w:cs="Sen" w:eastAsia="Sen" w:hAnsi="Sen"/>
-          <w:b w:val="1"/>
-          <w:rtl w:val="0"/>
-        </w:rPr>
-        <w:t xml:space="preserve">Capa de Enlace:</w:t>
-      </w:r>
-      <w:r>
-        <w:rPr>
-          <w:rFonts w:ascii="Sen" w:cs="Sen" w:eastAsia="Sen" w:hAnsi="Sen"/>
-          <w:rtl w:val="0"/>
-        </w:rPr>
-        <w:t xml:space="preserve"> PDU llamada </w:t>
-      </w:r>
-      <w:r>
-        <w:rPr>
-          <w:rFonts w:ascii="Sen" w:cs="Sen" w:eastAsia="Sen" w:hAnsi="Sen"/>
-          <w:b w:val="1"/>
-          <w:rtl w:val="0"/>
-        </w:rPr>
-        <w:t xml:space="preserve">trama</w:t>
-      </w:r>
-      <w:r>
-        <w:rPr>
-          <w:rFonts w:ascii="Sen" w:cs="Sen" w:eastAsia="Sen" w:hAnsi="Sen"/>
-          <w:rtl w:val="0"/>
-        </w:rPr>
-        <w:t xml:space="preserve">.</w:t>
-      </w:r>
-    </w:p>
-    <w:p>
-      <w:pPr>
-        <w:numPr>
-          <w:ilvl w:val="0"/>
-          <w:numId w:val="8"/>
-        </w:numPr>
-        <w:ind w:left="720" w:hanging="360"/>
-        <w:rPr>
-          <w:rFonts w:ascii="Sen" w:cs="Sen" w:eastAsia="Sen" w:hAnsi="Sen"/>
-          <w:u w:val="none"/>
-        </w:rPr>
-      </w:pPr>
-      <w:r>
-        <w:rPr>
-          <w:rFonts w:ascii="Sen" w:cs="Sen" w:eastAsia="Sen" w:hAnsi="Sen"/>
-          <w:b w:val="1"/>
-          <w:rtl w:val="0"/>
-        </w:rPr>
-        <w:t xml:space="preserve">¿Qué es la encapsulación? Si una capa realiza la encapsulación de datos, ¿qué capa del nodo receptor realizará el proceso inverso?</w:t>
+        <w:t xml:space="preserve">Función principal: Define los aspectos físicos de la transmisión de datos, como los cables y señales eléctricas o inalámbricas.</w:t>
         <w:br w:type="textWrapping"/>
-      </w:r>
-      <w:r>
-        <w:rPr>
-          <w:rFonts w:ascii="Sen" w:cs="Sen" w:eastAsia="Sen" w:hAnsi="Sen"/>
-          <w:rtl w:val="0"/>
-        </w:rPr>
-        <w:t xml:space="preserve">La encapsulación es el proceso mediante el cual una capa de un protocolo añade encabezados y posiblemente tráilers a los datos que recibe de la capa superior antes de enviarlos a la capa inferior. En el nodo receptor, la capa correspondiente al proceso inverso es la capa que realiza la </w:t>
-      </w:r>
-      <w:r>
-        <w:rPr>
-          <w:rFonts w:ascii="Sen" w:cs="Sen" w:eastAsia="Sen" w:hAnsi="Sen"/>
-          <w:b w:val="1"/>
-          <w:rtl w:val="0"/>
-        </w:rPr>
-        <w:t xml:space="preserve">decapsulación</w:t>
-      </w:r>
-      <w:r>
-        <w:rPr>
-          <w:rFonts w:ascii="Sen" w:cs="Sen" w:eastAsia="Sen" w:hAnsi="Sen"/>
-          <w:rtl w:val="0"/>
-        </w:rPr>
-        <w:t xml:space="preserve">. Cada capa elimina su propio encabezado o tráiler para extraer los datos y pasarlos a la capa superior.</w:t>
-      </w:r>
-    </w:p>
-    <w:p>
-      <w:pPr>
-        <w:numPr>
-          <w:ilvl w:val="0"/>
-          <w:numId w:val="8"/>
-        </w:numPr>
-        <w:spacing w:after="0" w:afterAutospacing="0"/>
-        <w:ind w:left="720" w:hanging="360"/>
-        <w:rPr>
-          <w:rFonts w:ascii="Sen" w:cs="Sen" w:eastAsia="Sen" w:hAnsi="Sen"/>
-          <w:b w:val="1"/>
-          <w:u w:val="none"/>
-        </w:rPr>
-      </w:pPr>
-      <w:r>
-        <w:rPr>
-          <w:rFonts w:ascii="Sen" w:cs="Sen" w:eastAsia="Sen" w:hAnsi="Sen"/>
-          <w:b w:val="1"/>
-          <w:rtl w:val="0"/>
-        </w:rPr>
-        <w:t xml:space="preserve">Describa cuáles son las funciones de cada una de las capas del stack TCP/IP o protocolo de Internet.</w:t>
-      </w:r>
-    </w:p>
-    <w:p>
-      <w:pPr>
-        <w:numPr>
-          <w:ilvl w:val="0"/>
-          <w:numId w:val="5"/>
-        </w:numPr>
-        <w:spacing w:after="0" w:afterAutospacing="0" w:before="0" w:beforeAutospacing="0" w:lineRule="auto"/>
-        <w:ind w:left="1440" w:hanging="360"/>
-      </w:pPr>
-      <w:r>
-        <w:rPr>
-          <w:rFonts w:ascii="Sen" w:cs="Sen" w:eastAsia="Sen" w:hAnsi="Sen"/>
-          <w:b w:val="1"/>
-          <w:rtl w:val="0"/>
-        </w:rPr>
-        <w:t xml:space="preserve">Capa de Aplicación:</w:t>
-      </w:r>
-      <w:r>
-        <w:rPr>
-          <w:rFonts w:ascii="Sen" w:cs="Sen" w:eastAsia="Sen" w:hAnsi="Sen"/>
-          <w:rtl w:val="0"/>
-        </w:rPr>
-        <w:t xml:space="preserve"> Proporciona servicios de red directamente a las aplicaciones del usuario (por ejemplo, HTTP, FTP, SMTP).</w:t>
-      </w:r>
-    </w:p>
-    <w:p>
-      <w:pPr>
-        <w:numPr>
-          <w:ilvl w:val="0"/>
-          <w:numId w:val="5"/>
-        </w:numPr>
-        <w:spacing w:after="0" w:afterAutospacing="0" w:before="0" w:beforeAutospacing="0" w:lineRule="auto"/>
-        <w:ind w:left="1440" w:hanging="360"/>
-      </w:pPr>
-      <w:r>
-        <w:rPr>
-          <w:rFonts w:ascii="Sen" w:cs="Sen" w:eastAsia="Sen" w:hAnsi="Sen"/>
-          <w:b w:val="1"/>
-          <w:rtl w:val="0"/>
-        </w:rPr>
-        <w:t xml:space="preserve">Capa de Transporte:</w:t>
-      </w:r>
-      <w:r>
-        <w:rPr>
-          <w:rFonts w:ascii="Sen" w:cs="Sen" w:eastAsia="Sen" w:hAnsi="Sen"/>
-          <w:rtl w:val="0"/>
-        </w:rPr>
-        <w:t xml:space="preserve"> Proporciona comunicación entre aplicaciones en diferentes dispositivos y asegura la entrega de datos. Incluye protocolos como TCP (conexión orientada) y UDP (sin conexión).</w:t>
-      </w:r>
-    </w:p>
-    <w:p>
-      <w:pPr>
-        <w:numPr>
-          <w:ilvl w:val="0"/>
-          <w:numId w:val="5"/>
-        </w:numPr>
-        <w:spacing w:after="0" w:afterAutospacing="0" w:before="0" w:beforeAutospacing="0" w:lineRule="auto"/>
-        <w:ind w:left="1440" w:hanging="360"/>
-      </w:pPr>
-      <w:r>
-        <w:rPr>
-          <w:rFonts w:ascii="Sen" w:cs="Sen" w:eastAsia="Sen" w:hAnsi="Sen"/>
-          <w:b w:val="1"/>
-          <w:rtl w:val="0"/>
-        </w:rPr>
-        <w:t xml:space="preserve">Capa de Internet:</w:t>
-      </w:r>
-      <w:r>
-        <w:rPr>
-          <w:rFonts w:ascii="Sen" w:cs="Sen" w:eastAsia="Sen" w:hAnsi="Sen"/>
-          <w:rtl w:val="0"/>
-        </w:rPr>
-        <w:t xml:space="preserve"> Se encarga del direccionamiento y enrutamiento de paquetes a través de la red. El protocolo principal es IP.</w:t>
-      </w:r>
-    </w:p>
-    <w:p>
-      <w:pPr>
-        <w:numPr>
-          <w:ilvl w:val="0"/>
-          <w:numId w:val="5"/>
-        </w:numPr>
-        <w:spacing w:after="0" w:afterAutospacing="0" w:before="0" w:beforeAutospacing="0" w:lineRule="auto"/>
-        <w:ind w:left="1440" w:hanging="360"/>
-      </w:pPr>
-      <w:r>
-        <w:rPr>
-          <w:rFonts w:ascii="Sen" w:cs="Sen" w:eastAsia="Sen" w:hAnsi="Sen"/>
-          <w:b w:val="1"/>
-          <w:rtl w:val="0"/>
-        </w:rPr>
-        <w:t xml:space="preserve">Capa de Acceso a la Red:</w:t>
-      </w:r>
-      <w:r>
-        <w:rPr>
-          <w:rFonts w:ascii="Sen" w:cs="Sen" w:eastAsia="Sen" w:hAnsi="Sen"/>
-          <w:rtl w:val="0"/>
-        </w:rPr>
-        <w:t xml:space="preserve"> Maneja la transmisión de datos a través de la red física, incluyendo la interfaz de red y la capa de enlace de datos. Incluye protocolos como Ethernet y Wi-Fi.</w:t>
-      </w:r>
-    </w:p>
-    <w:p>
-      <w:pPr>
-        <w:numPr>
-          <w:ilvl w:val="0"/>
-          <w:numId w:val="8"/>
+        <w:t xml:space="preserve">Nota: Aunque no se detalla en el stack TCP/IP, se relaciona con el hardware y las especificaciones de transmisión física.</w:t>
+      </w:r>
+    </w:p>
+    <w:p>
+      <w:pPr>
+        <w:ind w:left="720" w:firstLine="0"/>
+        <w:rPr>
+          <w:rFonts w:ascii="Sen" w:cs="Sen" w:eastAsia="Sen" w:hAnsi="Sen"/>
+          <w:b w:val="1"/>
+        </w:rPr>
+      </w:pPr>
+      <w:r>
+        <w:rPr>
+          <w:rtl w:val="0"/>
+        </w:rPr>
+      </w:r>
+    </w:p>
+    <w:p>
+      <w:pPr>
+        <w:numPr>
+          <w:ilvl w:val="0"/>
+          <w:numId w:val="11"/>
         </w:numPr>
         <w:spacing w:after="0" w:afterAutospacing="0"/>
         <w:ind w:left="720" w:hanging="360"/>
@@ -1587,7 +2281,7 @@
       <w:lvlText w:val="●"/>
       <w:lvlJc w:val="left"/>
       <w:pPr>
-        <w:ind w:left="1440" w:hanging="360"/>
+        <w:ind w:left="992.1259842519685" w:hanging="360"/>
       </w:pPr>
       <w:rPr>
         <w:u w:val="none"/>
@@ -1599,7 +2293,7 @@
       <w:lvlText w:val="○"/>
       <w:lvlJc w:val="left"/>
       <w:pPr>
-        <w:ind w:left="2160" w:hanging="360"/>
+        <w:ind w:left="2880" w:hanging="360"/>
       </w:pPr>
       <w:rPr>
         <w:u w:val="none"/>
@@ -1611,7 +2305,7 @@
       <w:lvlText w:val="■"/>
       <w:lvlJc w:val="left"/>
       <w:pPr>
-        <w:ind w:left="2880" w:hanging="360"/>
+        <w:ind w:left="3600" w:hanging="360"/>
       </w:pPr>
       <w:rPr>
         <w:u w:val="none"/>
@@ -1623,7 +2317,7 @@
       <w:lvlText w:val="●"/>
       <w:lvlJc w:val="left"/>
       <w:pPr>
-        <w:ind w:left="3600" w:hanging="360"/>
+        <w:ind w:left="4320" w:hanging="360"/>
       </w:pPr>
       <w:rPr>
         <w:u w:val="none"/>
@@ -1635,7 +2329,7 @@
       <w:lvlText w:val="○"/>
       <w:lvlJc w:val="left"/>
       <w:pPr>
-        <w:ind w:left="4320" w:hanging="360"/>
+        <w:ind w:left="5040" w:hanging="360"/>
       </w:pPr>
       <w:rPr>
         <w:u w:val="none"/>
@@ -1647,7 +2341,7 @@
       <w:lvlText w:val="■"/>
       <w:lvlJc w:val="left"/>
       <w:pPr>
-        <w:ind w:left="5040" w:hanging="360"/>
+        <w:ind w:left="5760" w:hanging="360"/>
       </w:pPr>
       <w:rPr>
         <w:u w:val="none"/>
@@ -1659,7 +2353,7 @@
       <w:lvlText w:val="●"/>
       <w:lvlJc w:val="left"/>
       <w:pPr>
-        <w:ind w:left="5760" w:hanging="360"/>
+        <w:ind w:left="6480" w:hanging="360"/>
       </w:pPr>
       <w:rPr>
         <w:u w:val="none"/>
@@ -1671,7 +2365,7 @@
       <w:lvlText w:val="○"/>
       <w:lvlJc w:val="left"/>
       <w:pPr>
-        <w:ind w:left="6480" w:hanging="360"/>
+        <w:ind w:left="7200" w:hanging="360"/>
       </w:pPr>
       <w:rPr>
         <w:u w:val="none"/>
@@ -1683,7 +2377,7 @@
       <w:lvlText w:val="■"/>
       <w:lvlJc w:val="left"/>
       <w:pPr>
-        <w:ind w:left="7200" w:hanging="360"/>
+        <w:ind w:left="7920" w:hanging="360"/>
       </w:pPr>
       <w:rPr>
         <w:u w:val="none"/>
@@ -1697,103 +2391,103 @@
       <w:lvlText w:val="●"/>
       <w:lvlJc w:val="left"/>
       <w:pPr>
+        <w:ind w:left="720" w:hanging="360"/>
+      </w:pPr>
+      <w:rPr>
+        <w:u w:val="none"/>
+      </w:rPr>
+    </w:lvl>
+    <w:lvl w:ilvl="1">
+      <w:start w:val="1"/>
+      <w:numFmt w:val="bullet"/>
+      <w:lvlText w:val="○"/>
+      <w:lvlJc w:val="left"/>
+      <w:pPr>
         <w:ind w:left="1440" w:hanging="360"/>
       </w:pPr>
       <w:rPr>
         <w:u w:val="none"/>
       </w:rPr>
     </w:lvl>
-    <w:lvl w:ilvl="1">
+    <w:lvl w:ilvl="2">
+      <w:start w:val="1"/>
+      <w:numFmt w:val="bullet"/>
+      <w:lvlText w:val="■"/>
+      <w:lvlJc w:val="left"/>
+      <w:pPr>
+        <w:ind w:left="2160" w:hanging="360"/>
+      </w:pPr>
+      <w:rPr>
+        <w:u w:val="none"/>
+      </w:rPr>
+    </w:lvl>
+    <w:lvl w:ilvl="3">
+      <w:start w:val="1"/>
+      <w:numFmt w:val="bullet"/>
+      <w:lvlText w:val="●"/>
+      <w:lvlJc w:val="left"/>
+      <w:pPr>
+        <w:ind w:left="2880" w:hanging="360"/>
+      </w:pPr>
+      <w:rPr>
+        <w:u w:val="none"/>
+      </w:rPr>
+    </w:lvl>
+    <w:lvl w:ilvl="4">
       <w:start w:val="1"/>
       <w:numFmt w:val="bullet"/>
       <w:lvlText w:val="○"/>
       <w:lvlJc w:val="left"/>
       <w:pPr>
-        <w:ind w:left="2160" w:hanging="360"/>
-      </w:pPr>
-      <w:rPr>
-        <w:u w:val="none"/>
-      </w:rPr>
-    </w:lvl>
-    <w:lvl w:ilvl="2">
+        <w:ind w:left="3600" w:hanging="360"/>
+      </w:pPr>
+      <w:rPr>
+        <w:u w:val="none"/>
+      </w:rPr>
+    </w:lvl>
+    <w:lvl w:ilvl="5">
       <w:start w:val="1"/>
       <w:numFmt w:val="bullet"/>
       <w:lvlText w:val="■"/>
       <w:lvlJc w:val="left"/>
       <w:pPr>
-        <w:ind w:left="2880" w:hanging="360"/>
-      </w:pPr>
-      <w:rPr>
-        <w:u w:val="none"/>
-      </w:rPr>
-    </w:lvl>
-    <w:lvl w:ilvl="3">
+        <w:ind w:left="4320" w:hanging="360"/>
+      </w:pPr>
+      <w:rPr>
+        <w:u w:val="none"/>
+      </w:rPr>
+    </w:lvl>
+    <w:lvl w:ilvl="6">
       <w:start w:val="1"/>
       <w:numFmt w:val="bullet"/>
       <w:lvlText w:val="●"/>
       <w:lvlJc w:val="left"/>
       <w:pPr>
-        <w:ind w:left="3600" w:hanging="360"/>
-      </w:pPr>
-      <w:rPr>
-        <w:u w:val="none"/>
-      </w:rPr>
-    </w:lvl>
-    <w:lvl w:ilvl="4">
+        <w:ind w:left="5040" w:hanging="360"/>
+      </w:pPr>
+      <w:rPr>
+        <w:u w:val="none"/>
+      </w:rPr>
+    </w:lvl>
+    <w:lvl w:ilvl="7">
       <w:start w:val="1"/>
       <w:numFmt w:val="bullet"/>
       <w:lvlText w:val="○"/>
       <w:lvlJc w:val="left"/>
       <w:pPr>
-        <w:ind w:left="4320" w:hanging="360"/>
-      </w:pPr>
-      <w:rPr>
-        <w:u w:val="none"/>
-      </w:rPr>
-    </w:lvl>
-    <w:lvl w:ilvl="5">
+        <w:ind w:left="5760" w:hanging="360"/>
+      </w:pPr>
+      <w:rPr>
+        <w:u w:val="none"/>
+      </w:rPr>
+    </w:lvl>
+    <w:lvl w:ilvl="8">
       <w:start w:val="1"/>
       <w:numFmt w:val="bullet"/>
       <w:lvlText w:val="■"/>
       <w:lvlJc w:val="left"/>
       <w:pPr>
-        <w:ind w:left="5040" w:hanging="360"/>
-      </w:pPr>
-      <w:rPr>
-        <w:u w:val="none"/>
-      </w:rPr>
-    </w:lvl>
-    <w:lvl w:ilvl="6">
-      <w:start w:val="1"/>
-      <w:numFmt w:val="bullet"/>
-      <w:lvlText w:val="●"/>
-      <w:lvlJc w:val="left"/>
-      <w:pPr>
-        <w:ind w:left="5760" w:hanging="360"/>
-      </w:pPr>
-      <w:rPr>
-        <w:u w:val="none"/>
-      </w:rPr>
-    </w:lvl>
-    <w:lvl w:ilvl="7">
-      <w:start w:val="1"/>
-      <w:numFmt w:val="bullet"/>
-      <w:lvlText w:val="○"/>
-      <w:lvlJc w:val="left"/>
-      <w:pPr>
         <w:ind w:left="6480" w:hanging="360"/>
-      </w:pPr>
-      <w:rPr>
-        <w:u w:val="none"/>
-      </w:rPr>
-    </w:lvl>
-    <w:lvl w:ilvl="8">
-      <w:start w:val="1"/>
-      <w:numFmt w:val="bullet"/>
-      <w:lvlText w:val="■"/>
-      <w:lvlJc w:val="left"/>
-      <w:pPr>
-        <w:ind w:left="7200" w:hanging="360"/>
       </w:pPr>
       <w:rPr>
         <w:u w:val="none"/>
@@ -1807,103 +2501,103 @@
       <w:lvlText w:val="●"/>
       <w:lvlJc w:val="left"/>
       <w:pPr>
+        <w:ind w:left="720" w:hanging="360"/>
+      </w:pPr>
+      <w:rPr>
+        <w:u w:val="none"/>
+      </w:rPr>
+    </w:lvl>
+    <w:lvl w:ilvl="1">
+      <w:start w:val="1"/>
+      <w:numFmt w:val="bullet"/>
+      <w:lvlText w:val="○"/>
+      <w:lvlJc w:val="left"/>
+      <w:pPr>
         <w:ind w:left="1440" w:hanging="360"/>
       </w:pPr>
       <w:rPr>
         <w:u w:val="none"/>
       </w:rPr>
     </w:lvl>
-    <w:lvl w:ilvl="1">
+    <w:lvl w:ilvl="2">
+      <w:start w:val="1"/>
+      <w:numFmt w:val="bullet"/>
+      <w:lvlText w:val="■"/>
+      <w:lvlJc w:val="left"/>
+      <w:pPr>
+        <w:ind w:left="2160" w:hanging="360"/>
+      </w:pPr>
+      <w:rPr>
+        <w:u w:val="none"/>
+      </w:rPr>
+    </w:lvl>
+    <w:lvl w:ilvl="3">
+      <w:start w:val="1"/>
+      <w:numFmt w:val="bullet"/>
+      <w:lvlText w:val="●"/>
+      <w:lvlJc w:val="left"/>
+      <w:pPr>
+        <w:ind w:left="2880" w:hanging="360"/>
+      </w:pPr>
+      <w:rPr>
+        <w:u w:val="none"/>
+      </w:rPr>
+    </w:lvl>
+    <w:lvl w:ilvl="4">
       <w:start w:val="1"/>
       <w:numFmt w:val="bullet"/>
       <w:lvlText w:val="○"/>
       <w:lvlJc w:val="left"/>
       <w:pPr>
-        <w:ind w:left="2160" w:hanging="360"/>
-      </w:pPr>
-      <w:rPr>
-        <w:u w:val="none"/>
-      </w:rPr>
-    </w:lvl>
-    <w:lvl w:ilvl="2">
+        <w:ind w:left="3600" w:hanging="360"/>
+      </w:pPr>
+      <w:rPr>
+        <w:u w:val="none"/>
+      </w:rPr>
+    </w:lvl>
+    <w:lvl w:ilvl="5">
       <w:start w:val="1"/>
       <w:numFmt w:val="bullet"/>
       <w:lvlText w:val="■"/>
       <w:lvlJc w:val="left"/>
       <w:pPr>
-        <w:ind w:left="2880" w:hanging="360"/>
-      </w:pPr>
-      <w:rPr>
-        <w:u w:val="none"/>
-      </w:rPr>
-    </w:lvl>
-    <w:lvl w:ilvl="3">
+        <w:ind w:left="4320" w:hanging="360"/>
+      </w:pPr>
+      <w:rPr>
+        <w:u w:val="none"/>
+      </w:rPr>
+    </w:lvl>
+    <w:lvl w:ilvl="6">
       <w:start w:val="1"/>
       <w:numFmt w:val="bullet"/>
       <w:lvlText w:val="●"/>
       <w:lvlJc w:val="left"/>
       <w:pPr>
-        <w:ind w:left="3600" w:hanging="360"/>
-      </w:pPr>
-      <w:rPr>
-        <w:u w:val="none"/>
-      </w:rPr>
-    </w:lvl>
-    <w:lvl w:ilvl="4">
+        <w:ind w:left="5040" w:hanging="360"/>
+      </w:pPr>
+      <w:rPr>
+        <w:u w:val="none"/>
+      </w:rPr>
+    </w:lvl>
+    <w:lvl w:ilvl="7">
       <w:start w:val="1"/>
       <w:numFmt w:val="bullet"/>
       <w:lvlText w:val="○"/>
       <w:lvlJc w:val="left"/>
       <w:pPr>
-        <w:ind w:left="4320" w:hanging="360"/>
-      </w:pPr>
-      <w:rPr>
-        <w:u w:val="none"/>
-      </w:rPr>
-    </w:lvl>
-    <w:lvl w:ilvl="5">
+        <w:ind w:left="5760" w:hanging="360"/>
+      </w:pPr>
+      <w:rPr>
+        <w:u w:val="none"/>
+      </w:rPr>
+    </w:lvl>
+    <w:lvl w:ilvl="8">
       <w:start w:val="1"/>
       <w:numFmt w:val="bullet"/>
       <w:lvlText w:val="■"/>
       <w:lvlJc w:val="left"/>
       <w:pPr>
-        <w:ind w:left="5040" w:hanging="360"/>
-      </w:pPr>
-      <w:rPr>
-        <w:u w:val="none"/>
-      </w:rPr>
-    </w:lvl>
-    <w:lvl w:ilvl="6">
-      <w:start w:val="1"/>
-      <w:numFmt w:val="bullet"/>
-      <w:lvlText w:val="●"/>
-      <w:lvlJc w:val="left"/>
-      <w:pPr>
-        <w:ind w:left="5760" w:hanging="360"/>
-      </w:pPr>
-      <w:rPr>
-        <w:u w:val="none"/>
-      </w:rPr>
-    </w:lvl>
-    <w:lvl w:ilvl="7">
-      <w:start w:val="1"/>
-      <w:numFmt w:val="bullet"/>
-      <w:lvlText w:val="○"/>
-      <w:lvlJc w:val="left"/>
-      <w:pPr>
         <w:ind w:left="6480" w:hanging="360"/>
-      </w:pPr>
-      <w:rPr>
-        <w:u w:val="none"/>
-      </w:rPr>
-    </w:lvl>
-    <w:lvl w:ilvl="8">
-      <w:start w:val="1"/>
-      <w:numFmt w:val="bullet"/>
-      <w:lvlText w:val="■"/>
-      <w:lvlJc w:val="left"/>
-      <w:pPr>
-        <w:ind w:left="7200" w:hanging="360"/>
       </w:pPr>
       <w:rPr>
         <w:u w:val="none"/>
@@ -2023,6 +2717,336 @@
   <w:abstractNum w:abstractNumId="8">
     <w:lvl w:ilvl="0">
       <w:start w:val="1"/>
+      <w:numFmt w:val="bullet"/>
+      <w:lvlText w:val="●"/>
+      <w:lvlJc w:val="left"/>
+      <w:pPr>
+        <w:ind w:left="1440" w:hanging="360"/>
+      </w:pPr>
+      <w:rPr>
+        <w:u w:val="none"/>
+      </w:rPr>
+    </w:lvl>
+    <w:lvl w:ilvl="1">
+      <w:start w:val="1"/>
+      <w:numFmt w:val="bullet"/>
+      <w:lvlText w:val="○"/>
+      <w:lvlJc w:val="left"/>
+      <w:pPr>
+        <w:ind w:left="2160" w:hanging="360"/>
+      </w:pPr>
+      <w:rPr>
+        <w:u w:val="none"/>
+      </w:rPr>
+    </w:lvl>
+    <w:lvl w:ilvl="2">
+      <w:start w:val="1"/>
+      <w:numFmt w:val="bullet"/>
+      <w:lvlText w:val="■"/>
+      <w:lvlJc w:val="left"/>
+      <w:pPr>
+        <w:ind w:left="2880" w:hanging="360"/>
+      </w:pPr>
+      <w:rPr>
+        <w:u w:val="none"/>
+      </w:rPr>
+    </w:lvl>
+    <w:lvl w:ilvl="3">
+      <w:start w:val="1"/>
+      <w:numFmt w:val="bullet"/>
+      <w:lvlText w:val="●"/>
+      <w:lvlJc w:val="left"/>
+      <w:pPr>
+        <w:ind w:left="3600" w:hanging="360"/>
+      </w:pPr>
+      <w:rPr>
+        <w:u w:val="none"/>
+      </w:rPr>
+    </w:lvl>
+    <w:lvl w:ilvl="4">
+      <w:start w:val="1"/>
+      <w:numFmt w:val="bullet"/>
+      <w:lvlText w:val="○"/>
+      <w:lvlJc w:val="left"/>
+      <w:pPr>
+        <w:ind w:left="4320" w:hanging="360"/>
+      </w:pPr>
+      <w:rPr>
+        <w:u w:val="none"/>
+      </w:rPr>
+    </w:lvl>
+    <w:lvl w:ilvl="5">
+      <w:start w:val="1"/>
+      <w:numFmt w:val="bullet"/>
+      <w:lvlText w:val="■"/>
+      <w:lvlJc w:val="left"/>
+      <w:pPr>
+        <w:ind w:left="5040" w:hanging="360"/>
+      </w:pPr>
+      <w:rPr>
+        <w:u w:val="none"/>
+      </w:rPr>
+    </w:lvl>
+    <w:lvl w:ilvl="6">
+      <w:start w:val="1"/>
+      <w:numFmt w:val="bullet"/>
+      <w:lvlText w:val="●"/>
+      <w:lvlJc w:val="left"/>
+      <w:pPr>
+        <w:ind w:left="5760" w:hanging="360"/>
+      </w:pPr>
+      <w:rPr>
+        <w:u w:val="none"/>
+      </w:rPr>
+    </w:lvl>
+    <w:lvl w:ilvl="7">
+      <w:start w:val="1"/>
+      <w:numFmt w:val="bullet"/>
+      <w:lvlText w:val="○"/>
+      <w:lvlJc w:val="left"/>
+      <w:pPr>
+        <w:ind w:left="6480" w:hanging="360"/>
+      </w:pPr>
+      <w:rPr>
+        <w:u w:val="none"/>
+      </w:rPr>
+    </w:lvl>
+    <w:lvl w:ilvl="8">
+      <w:start w:val="1"/>
+      <w:numFmt w:val="bullet"/>
+      <w:lvlText w:val="■"/>
+      <w:lvlJc w:val="left"/>
+      <w:pPr>
+        <w:ind w:left="7200" w:hanging="360"/>
+      </w:pPr>
+      <w:rPr>
+        <w:u w:val="none"/>
+      </w:rPr>
+    </w:lvl>
+  </w:abstractNum>
+  <w:abstractNum w:abstractNumId="9">
+    <w:lvl w:ilvl="0">
+      <w:start w:val="1"/>
+      <w:numFmt w:val="bullet"/>
+      <w:lvlText w:val="●"/>
+      <w:lvlJc w:val="left"/>
+      <w:pPr>
+        <w:ind w:left="1440" w:hanging="360"/>
+      </w:pPr>
+      <w:rPr>
+        <w:u w:val="none"/>
+      </w:rPr>
+    </w:lvl>
+    <w:lvl w:ilvl="1">
+      <w:start w:val="1"/>
+      <w:numFmt w:val="bullet"/>
+      <w:lvlText w:val="○"/>
+      <w:lvlJc w:val="left"/>
+      <w:pPr>
+        <w:ind w:left="2160" w:hanging="360"/>
+      </w:pPr>
+      <w:rPr>
+        <w:u w:val="none"/>
+      </w:rPr>
+    </w:lvl>
+    <w:lvl w:ilvl="2">
+      <w:start w:val="1"/>
+      <w:numFmt w:val="bullet"/>
+      <w:lvlText w:val="■"/>
+      <w:lvlJc w:val="left"/>
+      <w:pPr>
+        <w:ind w:left="2880" w:hanging="360"/>
+      </w:pPr>
+      <w:rPr>
+        <w:u w:val="none"/>
+      </w:rPr>
+    </w:lvl>
+    <w:lvl w:ilvl="3">
+      <w:start w:val="1"/>
+      <w:numFmt w:val="bullet"/>
+      <w:lvlText w:val="●"/>
+      <w:lvlJc w:val="left"/>
+      <w:pPr>
+        <w:ind w:left="3600" w:hanging="360"/>
+      </w:pPr>
+      <w:rPr>
+        <w:u w:val="none"/>
+      </w:rPr>
+    </w:lvl>
+    <w:lvl w:ilvl="4">
+      <w:start w:val="1"/>
+      <w:numFmt w:val="bullet"/>
+      <w:lvlText w:val="○"/>
+      <w:lvlJc w:val="left"/>
+      <w:pPr>
+        <w:ind w:left="4320" w:hanging="360"/>
+      </w:pPr>
+      <w:rPr>
+        <w:u w:val="none"/>
+      </w:rPr>
+    </w:lvl>
+    <w:lvl w:ilvl="5">
+      <w:start w:val="1"/>
+      <w:numFmt w:val="bullet"/>
+      <w:lvlText w:val="■"/>
+      <w:lvlJc w:val="left"/>
+      <w:pPr>
+        <w:ind w:left="5040" w:hanging="360"/>
+      </w:pPr>
+      <w:rPr>
+        <w:u w:val="none"/>
+      </w:rPr>
+    </w:lvl>
+    <w:lvl w:ilvl="6">
+      <w:start w:val="1"/>
+      <w:numFmt w:val="bullet"/>
+      <w:lvlText w:val="●"/>
+      <w:lvlJc w:val="left"/>
+      <w:pPr>
+        <w:ind w:left="5760" w:hanging="360"/>
+      </w:pPr>
+      <w:rPr>
+        <w:u w:val="none"/>
+      </w:rPr>
+    </w:lvl>
+    <w:lvl w:ilvl="7">
+      <w:start w:val="1"/>
+      <w:numFmt w:val="bullet"/>
+      <w:lvlText w:val="○"/>
+      <w:lvlJc w:val="left"/>
+      <w:pPr>
+        <w:ind w:left="6480" w:hanging="360"/>
+      </w:pPr>
+      <w:rPr>
+        <w:u w:val="none"/>
+      </w:rPr>
+    </w:lvl>
+    <w:lvl w:ilvl="8">
+      <w:start w:val="1"/>
+      <w:numFmt w:val="bullet"/>
+      <w:lvlText w:val="■"/>
+      <w:lvlJc w:val="left"/>
+      <w:pPr>
+        <w:ind w:left="7200" w:hanging="360"/>
+      </w:pPr>
+      <w:rPr>
+        <w:u w:val="none"/>
+      </w:rPr>
+    </w:lvl>
+  </w:abstractNum>
+  <w:abstractNum w:abstractNumId="10">
+    <w:lvl w:ilvl="0">
+      <w:start w:val="1"/>
+      <w:numFmt w:val="bullet"/>
+      <w:lvlText w:val="●"/>
+      <w:lvlJc w:val="left"/>
+      <w:pPr>
+        <w:ind w:left="1440" w:hanging="360"/>
+      </w:pPr>
+      <w:rPr>
+        <w:u w:val="none"/>
+      </w:rPr>
+    </w:lvl>
+    <w:lvl w:ilvl="1">
+      <w:start w:val="1"/>
+      <w:numFmt w:val="bullet"/>
+      <w:lvlText w:val="○"/>
+      <w:lvlJc w:val="left"/>
+      <w:pPr>
+        <w:ind w:left="2160" w:hanging="360"/>
+      </w:pPr>
+      <w:rPr>
+        <w:u w:val="none"/>
+      </w:rPr>
+    </w:lvl>
+    <w:lvl w:ilvl="2">
+      <w:start w:val="1"/>
+      <w:numFmt w:val="bullet"/>
+      <w:lvlText w:val="■"/>
+      <w:lvlJc w:val="left"/>
+      <w:pPr>
+        <w:ind w:left="2880" w:hanging="360"/>
+      </w:pPr>
+      <w:rPr>
+        <w:u w:val="none"/>
+      </w:rPr>
+    </w:lvl>
+    <w:lvl w:ilvl="3">
+      <w:start w:val="1"/>
+      <w:numFmt w:val="bullet"/>
+      <w:lvlText w:val="●"/>
+      <w:lvlJc w:val="left"/>
+      <w:pPr>
+        <w:ind w:left="3600" w:hanging="360"/>
+      </w:pPr>
+      <w:rPr>
+        <w:u w:val="none"/>
+      </w:rPr>
+    </w:lvl>
+    <w:lvl w:ilvl="4">
+      <w:start w:val="1"/>
+      <w:numFmt w:val="bullet"/>
+      <w:lvlText w:val="○"/>
+      <w:lvlJc w:val="left"/>
+      <w:pPr>
+        <w:ind w:left="4320" w:hanging="360"/>
+      </w:pPr>
+      <w:rPr>
+        <w:u w:val="none"/>
+      </w:rPr>
+    </w:lvl>
+    <w:lvl w:ilvl="5">
+      <w:start w:val="1"/>
+      <w:numFmt w:val="bullet"/>
+      <w:lvlText w:val="■"/>
+      <w:lvlJc w:val="left"/>
+      <w:pPr>
+        <w:ind w:left="5040" w:hanging="360"/>
+      </w:pPr>
+      <w:rPr>
+        <w:u w:val="none"/>
+      </w:rPr>
+    </w:lvl>
+    <w:lvl w:ilvl="6">
+      <w:start w:val="1"/>
+      <w:numFmt w:val="bullet"/>
+      <w:lvlText w:val="●"/>
+      <w:lvlJc w:val="left"/>
+      <w:pPr>
+        <w:ind w:left="5760" w:hanging="360"/>
+      </w:pPr>
+      <w:rPr>
+        <w:u w:val="none"/>
+      </w:rPr>
+    </w:lvl>
+    <w:lvl w:ilvl="7">
+      <w:start w:val="1"/>
+      <w:numFmt w:val="bullet"/>
+      <w:lvlText w:val="○"/>
+      <w:lvlJc w:val="left"/>
+      <w:pPr>
+        <w:ind w:left="6480" w:hanging="360"/>
+      </w:pPr>
+      <w:rPr>
+        <w:u w:val="none"/>
+      </w:rPr>
+    </w:lvl>
+    <w:lvl w:ilvl="8">
+      <w:start w:val="1"/>
+      <w:numFmt w:val="bullet"/>
+      <w:lvlText w:val="■"/>
+      <w:lvlJc w:val="left"/>
+      <w:pPr>
+        <w:ind w:left="7200" w:hanging="360"/>
+      </w:pPr>
+      <w:rPr>
+        <w:u w:val="none"/>
+      </w:rPr>
+    </w:lvl>
+  </w:abstractNum>
+  <w:abstractNum w:abstractNumId="11">
+    <w:lvl w:ilvl="0">
+      <w:start w:val="1"/>
       <w:numFmt w:val="decimal"/>
       <w:lvlText w:val="%1."/>
       <w:lvlJc w:val="left"/>
@@ -2130,7 +3154,7 @@
       </w:rPr>
     </w:lvl>
   </w:abstractNum>
-  <w:abstractNum w:abstractNumId="9">
+  <w:abstractNum w:abstractNumId="12">
     <w:lvl w:ilvl="0">
       <w:start w:val="1"/>
       <w:numFmt w:val="bullet"/>
@@ -2234,6 +3258,226 @@
       <w:lvlJc w:val="left"/>
       <w:pPr>
         <w:ind w:left="7200" w:hanging="360"/>
+      </w:pPr>
+      <w:rPr>
+        <w:u w:val="none"/>
+      </w:rPr>
+    </w:lvl>
+  </w:abstractNum>
+  <w:abstractNum w:abstractNumId="13">
+    <w:lvl w:ilvl="0">
+      <w:start w:val="1"/>
+      <w:numFmt w:val="bullet"/>
+      <w:lvlText w:val="●"/>
+      <w:lvlJc w:val="left"/>
+      <w:pPr>
+        <w:ind w:left="720" w:hanging="360"/>
+      </w:pPr>
+      <w:rPr>
+        <w:u w:val="none"/>
+      </w:rPr>
+    </w:lvl>
+    <w:lvl w:ilvl="1">
+      <w:start w:val="1"/>
+      <w:numFmt w:val="bullet"/>
+      <w:lvlText w:val="○"/>
+      <w:lvlJc w:val="left"/>
+      <w:pPr>
+        <w:ind w:left="1440" w:hanging="360"/>
+      </w:pPr>
+      <w:rPr>
+        <w:u w:val="none"/>
+      </w:rPr>
+    </w:lvl>
+    <w:lvl w:ilvl="2">
+      <w:start w:val="1"/>
+      <w:numFmt w:val="bullet"/>
+      <w:lvlText w:val="■"/>
+      <w:lvlJc w:val="left"/>
+      <w:pPr>
+        <w:ind w:left="2160" w:hanging="360"/>
+      </w:pPr>
+      <w:rPr>
+        <w:u w:val="none"/>
+      </w:rPr>
+    </w:lvl>
+    <w:lvl w:ilvl="3">
+      <w:start w:val="1"/>
+      <w:numFmt w:val="bullet"/>
+      <w:lvlText w:val="●"/>
+      <w:lvlJc w:val="left"/>
+      <w:pPr>
+        <w:ind w:left="2880" w:hanging="360"/>
+      </w:pPr>
+      <w:rPr>
+        <w:u w:val="none"/>
+      </w:rPr>
+    </w:lvl>
+    <w:lvl w:ilvl="4">
+      <w:start w:val="1"/>
+      <w:numFmt w:val="bullet"/>
+      <w:lvlText w:val="○"/>
+      <w:lvlJc w:val="left"/>
+      <w:pPr>
+        <w:ind w:left="3600" w:hanging="360"/>
+      </w:pPr>
+      <w:rPr>
+        <w:u w:val="none"/>
+      </w:rPr>
+    </w:lvl>
+    <w:lvl w:ilvl="5">
+      <w:start w:val="1"/>
+      <w:numFmt w:val="bullet"/>
+      <w:lvlText w:val="■"/>
+      <w:lvlJc w:val="left"/>
+      <w:pPr>
+        <w:ind w:left="4320" w:hanging="360"/>
+      </w:pPr>
+      <w:rPr>
+        <w:u w:val="none"/>
+      </w:rPr>
+    </w:lvl>
+    <w:lvl w:ilvl="6">
+      <w:start w:val="1"/>
+      <w:numFmt w:val="bullet"/>
+      <w:lvlText w:val="●"/>
+      <w:lvlJc w:val="left"/>
+      <w:pPr>
+        <w:ind w:left="5040" w:hanging="360"/>
+      </w:pPr>
+      <w:rPr>
+        <w:u w:val="none"/>
+      </w:rPr>
+    </w:lvl>
+    <w:lvl w:ilvl="7">
+      <w:start w:val="1"/>
+      <w:numFmt w:val="bullet"/>
+      <w:lvlText w:val="○"/>
+      <w:lvlJc w:val="left"/>
+      <w:pPr>
+        <w:ind w:left="5760" w:hanging="360"/>
+      </w:pPr>
+      <w:rPr>
+        <w:u w:val="none"/>
+      </w:rPr>
+    </w:lvl>
+    <w:lvl w:ilvl="8">
+      <w:start w:val="1"/>
+      <w:numFmt w:val="bullet"/>
+      <w:lvlText w:val="■"/>
+      <w:lvlJc w:val="left"/>
+      <w:pPr>
+        <w:ind w:left="6480" w:hanging="360"/>
+      </w:pPr>
+      <w:rPr>
+        <w:u w:val="none"/>
+      </w:rPr>
+    </w:lvl>
+  </w:abstractNum>
+  <w:abstractNum w:abstractNumId="14">
+    <w:lvl w:ilvl="0">
+      <w:start w:val="1"/>
+      <w:numFmt w:val="bullet"/>
+      <w:lvlText w:val="●"/>
+      <w:lvlJc w:val="left"/>
+      <w:pPr>
+        <w:ind w:left="720" w:hanging="360"/>
+      </w:pPr>
+      <w:rPr>
+        <w:u w:val="none"/>
+      </w:rPr>
+    </w:lvl>
+    <w:lvl w:ilvl="1">
+      <w:start w:val="1"/>
+      <w:numFmt w:val="bullet"/>
+      <w:lvlText w:val="○"/>
+      <w:lvlJc w:val="left"/>
+      <w:pPr>
+        <w:ind w:left="1440" w:hanging="360"/>
+      </w:pPr>
+      <w:rPr>
+        <w:u w:val="none"/>
+      </w:rPr>
+    </w:lvl>
+    <w:lvl w:ilvl="2">
+      <w:start w:val="1"/>
+      <w:numFmt w:val="bullet"/>
+      <w:lvlText w:val="■"/>
+      <w:lvlJc w:val="left"/>
+      <w:pPr>
+        <w:ind w:left="2160" w:hanging="360"/>
+      </w:pPr>
+      <w:rPr>
+        <w:u w:val="none"/>
+      </w:rPr>
+    </w:lvl>
+    <w:lvl w:ilvl="3">
+      <w:start w:val="1"/>
+      <w:numFmt w:val="bullet"/>
+      <w:lvlText w:val="●"/>
+      <w:lvlJc w:val="left"/>
+      <w:pPr>
+        <w:ind w:left="2880" w:hanging="360"/>
+      </w:pPr>
+      <w:rPr>
+        <w:u w:val="none"/>
+      </w:rPr>
+    </w:lvl>
+    <w:lvl w:ilvl="4">
+      <w:start w:val="1"/>
+      <w:numFmt w:val="bullet"/>
+      <w:lvlText w:val="○"/>
+      <w:lvlJc w:val="left"/>
+      <w:pPr>
+        <w:ind w:left="3600" w:hanging="360"/>
+      </w:pPr>
+      <w:rPr>
+        <w:u w:val="none"/>
+      </w:rPr>
+    </w:lvl>
+    <w:lvl w:ilvl="5">
+      <w:start w:val="1"/>
+      <w:numFmt w:val="bullet"/>
+      <w:lvlText w:val="■"/>
+      <w:lvlJc w:val="left"/>
+      <w:pPr>
+        <w:ind w:left="4320" w:hanging="360"/>
+      </w:pPr>
+      <w:rPr>
+        <w:u w:val="none"/>
+      </w:rPr>
+    </w:lvl>
+    <w:lvl w:ilvl="6">
+      <w:start w:val="1"/>
+      <w:numFmt w:val="bullet"/>
+      <w:lvlText w:val="●"/>
+      <w:lvlJc w:val="left"/>
+      <w:pPr>
+        <w:ind w:left="5040" w:hanging="360"/>
+      </w:pPr>
+      <w:rPr>
+        <w:u w:val="none"/>
+      </w:rPr>
+    </w:lvl>
+    <w:lvl w:ilvl="7">
+      <w:start w:val="1"/>
+      <w:numFmt w:val="bullet"/>
+      <w:lvlText w:val="○"/>
+      <w:lvlJc w:val="left"/>
+      <w:pPr>
+        <w:ind w:left="5760" w:hanging="360"/>
+      </w:pPr>
+      <w:rPr>
+        <w:u w:val="none"/>
+      </w:rPr>
+    </w:lvl>
+    <w:lvl w:ilvl="8">
+      <w:start w:val="1"/>
+      <w:numFmt w:val="bullet"/>
+      <w:lvlText w:val="■"/>
+      <w:lvlJc w:val="left"/>
+      <w:pPr>
+        <w:ind w:left="6480" w:hanging="360"/>
       </w:pPr>
       <w:rPr>
         <w:u w:val="none"/>
@@ -2266,6 +3510,21 @@
   </w:num>
   <w:num w:numId="9">
     <w:abstractNumId w:val="9"/>
+  </w:num>
+  <w:num w:numId="10">
+    <w:abstractNumId w:val="10"/>
+  </w:num>
+  <w:num w:numId="11">
+    <w:abstractNumId w:val="11"/>
+  </w:num>
+  <w:num w:numId="12">
+    <w:abstractNumId w:val="12"/>
+  </w:num>
+  <w:num w:numId="13">
+    <w:abstractNumId w:val="13"/>
+  </w:num>
+  <w:num w:numId="14">
+    <w:abstractNumId w:val="14"/>
   </w:num>
 </w:numbering>
 </file>

</xml_diff>